<commit_message>
Cały projekt i cała dokumentacja dodana
dodałem ręcznie całość bo coś nie chciało się pushować a nie mam siły się z tym męczyć XD
</commit_message>
<xml_diff>
--- a/MIO_dokumentacja.docx
+++ b/MIO_dokumentacja.docx
@@ -443,11 +443,8 @@
     </w:p>
     <w:p>
       <w:pPr>
-        <w:jc w:val="both"/>
-        <w:rPr>
-          <w:sz w:val="24"/>
-          <w:szCs w:val="24"/>
-        </w:rPr>
+        <w:keepNext/>
+        <w:jc w:val="both"/>
       </w:pPr>
       <w:r>
         <w:rPr>
@@ -886,7 +883,7 @@
           <w:lang w:eastAsia="pl-PL"/>
         </w:rPr>
         <w:drawing>
-          <wp:inline distT="0" distB="0" distL="0" distR="0" wp14:anchorId="45A2B356" wp14:editId="0DC6B1E1">
+          <wp:inline distT="0" distB="0" distL="0" distR="0" wp14:anchorId="590F4267" wp14:editId="3973558A">
             <wp:extent cx="5760720" cy="3764280"/>
             <wp:effectExtent l="0" t="0" r="0" b="7620"/>
             <wp:docPr id="2" name="Obraz 2" descr="Cel: Optymalizacja biznesowa! - ccnews.pl"/>
@@ -937,61 +934,91 @@
     </w:p>
     <w:p>
       <w:pPr>
+        <w:pStyle w:val="Legenda"/>
+        <w:jc w:val="both"/>
+        <w:rPr>
+          <w:sz w:val="24"/>
+          <w:szCs w:val="24"/>
+        </w:rPr>
+      </w:pPr>
+      <w:r>
+        <w:t xml:space="preserve">Rysunek </w:t>
+      </w:r>
+      <w:r>
+        <w:fldChar w:fldCharType="begin"/>
+      </w:r>
+      <w:r>
+        <w:instrText xml:space="preserve"> SEQ Rysunek \* ARABIC </w:instrText>
+      </w:r>
+      <w:r>
+        <w:fldChar w:fldCharType="separate"/>
+      </w:r>
+      <w:r>
+        <w:rPr>
+          <w:noProof/>
+        </w:rPr>
+        <w:t>1</w:t>
+      </w:r>
+      <w:r>
+        <w:fldChar w:fldCharType="end"/>
+      </w:r>
+      <w:r>
+        <w:t xml:space="preserve"> </w:t>
+      </w:r>
+      <w:r>
+        <w:t>Optymalizacja</w:t>
+      </w:r>
+      <w:r>
+        <w:t>, ilustracja symbolizująca działanie optymalizacji.</w:t>
+      </w:r>
+      <w:bookmarkStart w:id="0" w:name="_GoBack"/>
+      <w:bookmarkEnd w:id="0"/>
+    </w:p>
+    <w:p>
+      <w:pPr>
         <w:jc w:val="both"/>
         <w:rPr>
           <w:sz w:val="30"/>
           <w:szCs w:val="30"/>
         </w:rPr>
       </w:pPr>
-    </w:p>
-    <w:p>
-      <w:pPr>
-        <w:jc w:val="both"/>
+      <w:r>
         <w:rPr>
           <w:sz w:val="30"/>
           <w:szCs w:val="30"/>
         </w:rPr>
-      </w:pPr>
+        <w:t xml:space="preserve">3.Krill </w:t>
+      </w:r>
+      <w:proofErr w:type="spellStart"/>
       <w:r>
         <w:rPr>
           <w:sz w:val="30"/>
           <w:szCs w:val="30"/>
         </w:rPr>
-        <w:t xml:space="preserve">3.Krill </w:t>
-      </w:r>
-      <w:proofErr w:type="spellStart"/>
+        <w:t>Herd</w:t>
+      </w:r>
+      <w:proofErr w:type="spellEnd"/>
       <w:r>
         <w:rPr>
           <w:sz w:val="30"/>
           <w:szCs w:val="30"/>
         </w:rPr>
-        <w:t>Herd</w:t>
-      </w:r>
-      <w:proofErr w:type="spellEnd"/>
+        <w:t xml:space="preserve"> </w:t>
+      </w:r>
+      <w:proofErr w:type="spellStart"/>
       <w:r>
         <w:rPr>
           <w:sz w:val="30"/>
           <w:szCs w:val="30"/>
         </w:rPr>
-        <w:t xml:space="preserve"> </w:t>
-      </w:r>
-      <w:proofErr w:type="spellStart"/>
-      <w:r>
-        <w:rPr>
-          <w:sz w:val="30"/>
-          <w:szCs w:val="30"/>
-        </w:rPr>
         <w:t>Algorithm</w:t>
       </w:r>
       <w:proofErr w:type="spellEnd"/>
     </w:p>
     <w:p>
       <w:pPr>
-        <w:jc w:val="both"/>
-        <w:rPr>
-          <w:sz w:val="24"/>
-          <w:szCs w:val="24"/>
-        </w:rPr>
+        <w:keepNext/>
+        <w:jc w:val="both"/>
       </w:pPr>
       <w:r>
         <w:rPr>
@@ -1343,6 +1370,13 @@
         <w:t>w niektórych lokalnych optimach, a zatem nie może być w stanie w pełni wdrożyć globalnego wyszukiwania. Te niedociągnięcia doprowadziły do ​​jego modyfikacji pod względem koncepcji i hybrydyzacji z komponentami z innych metaheurystyk, gdy są wykorzystywane do rozwiązywania problemów wysokiej wymiarowości.</w:t>
       </w:r>
       <w:r>
+        <w:rPr>
+          <w:sz w:val="24"/>
+          <w:szCs w:val="24"/>
+        </w:rPr>
+        <w:tab/>
+      </w:r>
+      <w:r>
         <w:t xml:space="preserve"> </w:t>
       </w:r>
       <w:r>
@@ -1351,7 +1385,7 @@
           <w:lang w:eastAsia="pl-PL"/>
         </w:rPr>
         <w:drawing>
-          <wp:inline distT="0" distB="0" distL="0" distR="0">
+          <wp:inline distT="0" distB="0" distL="0" distR="0" wp14:anchorId="4ACC591E" wp14:editId="1C83A31A">
             <wp:extent cx="5715000" cy="3221355"/>
             <wp:effectExtent l="0" t="0" r="0" b="0"/>
             <wp:docPr id="4" name="Obraz 4" descr="Subaquatic view of a group of squid swimming in waters of the Atlantic  Ocean, Patagonia. - Stock Video Footage - Dissolve"/>
@@ -1402,11 +1436,42 @@
     </w:p>
     <w:p>
       <w:pPr>
-        <w:jc w:val="both"/>
-        <w:rPr>
-          <w:sz w:val="24"/>
-          <w:szCs w:val="24"/>
-        </w:rPr>
+        <w:pStyle w:val="Legenda"/>
+        <w:jc w:val="both"/>
+        <w:rPr>
+          <w:sz w:val="24"/>
+          <w:szCs w:val="24"/>
+        </w:rPr>
+      </w:pPr>
+      <w:r>
+        <w:t xml:space="preserve">Rysunek </w:t>
+      </w:r>
+      <w:r>
+        <w:fldChar w:fldCharType="begin"/>
+      </w:r>
+      <w:r>
+        <w:instrText xml:space="preserve"> SEQ Rysunek \* ARABIC </w:instrText>
+      </w:r>
+      <w:r>
+        <w:fldChar w:fldCharType="separate"/>
+      </w:r>
+      <w:r>
+        <w:rPr>
+          <w:noProof/>
+        </w:rPr>
+        <w:t>2</w:t>
+      </w:r>
+      <w:r>
+        <w:fldChar w:fldCharType="end"/>
+      </w:r>
+      <w:r>
+        <w:t xml:space="preserve"> Ławica Krylu</w:t>
+      </w:r>
+    </w:p>
+    <w:p>
+      <w:pPr>
+        <w:keepNext/>
+        <w:jc w:val="both"/>
       </w:pPr>
       <w:r>
         <w:rPr>
@@ -1416,7 +1481,7 @@
           <w:lang w:eastAsia="pl-PL"/>
         </w:rPr>
         <w:drawing>
-          <wp:inline distT="0" distB="0" distL="0" distR="0" wp14:anchorId="5C1E56BD" wp14:editId="12F26841">
+          <wp:inline distT="0" distB="0" distL="0" distR="0" wp14:anchorId="3C97BB6A" wp14:editId="23FDA7C1">
             <wp:extent cx="5760720" cy="3800475"/>
             <wp:effectExtent l="0" t="0" r="0" b="9525"/>
             <wp:docPr id="1" name="Obraz 1"/>
@@ -1454,6 +1519,40 @@
     </w:p>
     <w:p>
       <w:pPr>
+        <w:pStyle w:val="Legenda"/>
+        <w:jc w:val="both"/>
+        <w:rPr>
+          <w:sz w:val="24"/>
+          <w:szCs w:val="24"/>
+        </w:rPr>
+      </w:pPr>
+      <w:r>
+        <w:t xml:space="preserve">Rysunek </w:t>
+      </w:r>
+      <w:r>
+        <w:fldChar w:fldCharType="begin"/>
+      </w:r>
+      <w:r>
+        <w:instrText xml:space="preserve"> SEQ Rysunek \* ARABIC </w:instrText>
+      </w:r>
+      <w:r>
+        <w:fldChar w:fldCharType="separate"/>
+      </w:r>
+      <w:r>
+        <w:rPr>
+          <w:noProof/>
+        </w:rPr>
+        <w:t>3</w:t>
+      </w:r>
+      <w:r>
+        <w:fldChar w:fldCharType="end"/>
+      </w:r>
+      <w:r>
+        <w:t xml:space="preserve"> Pojedynczy osobnik Krylu</w:t>
+      </w:r>
+    </w:p>
+    <w:p>
+      <w:pPr>
         <w:jc w:val="both"/>
         <w:rPr>
           <w:sz w:val="30"/>
@@ -1508,6 +1607,7 @@
           <w:sz w:val="24"/>
           <w:szCs w:val="24"/>
         </w:rPr>
+        <w:lastRenderedPageBreak/>
         <w:t>Logika rozmyta</w:t>
       </w:r>
       <w:r>
@@ -1622,15 +1722,7 @@
           <w:sz w:val="24"/>
           <w:szCs w:val="24"/>
         </w:rPr>
-        <w:t xml:space="preserve">, jest ściśle powiązana z </w:t>
-      </w:r>
-      <w:r>
-        <w:rPr>
-          <w:sz w:val="24"/>
-          <w:szCs w:val="24"/>
-        </w:rPr>
-        <w:lastRenderedPageBreak/>
-        <w:t>jego teorią </w:t>
+        <w:t>, jest ściśle powiązana z jego teorią </w:t>
       </w:r>
       <w:hyperlink r:id="rId12" w:tooltip="Zbiór rozmyty" w:history="1">
         <w:r>
@@ -1954,11 +2046,8 @@
     </w:p>
     <w:p>
       <w:pPr>
-        <w:jc w:val="both"/>
-        <w:rPr>
-          <w:sz w:val="24"/>
-          <w:szCs w:val="24"/>
-        </w:rPr>
+        <w:keepNext/>
+        <w:jc w:val="both"/>
       </w:pPr>
       <w:r>
         <w:rPr>
@@ -2056,7 +2145,7 @@
           <w:lang w:eastAsia="pl-PL"/>
         </w:rPr>
         <w:drawing>
-          <wp:inline distT="0" distB="0" distL="0" distR="0" wp14:anchorId="2488DE3C" wp14:editId="31C26C1B">
+          <wp:inline distT="0" distB="0" distL="0" distR="0" wp14:anchorId="385E9F1C" wp14:editId="210ABDB4">
             <wp:extent cx="5760720" cy="2421890"/>
             <wp:effectExtent l="0" t="0" r="0" b="0"/>
             <wp:docPr id="3" name="Obraz 3" descr="12: Fuzzy Inference Engine A fuzzy inference system (FIS) consists of... |  Download Scientific Diagram"/>
@@ -2107,6 +2196,40 @@
     </w:p>
     <w:p>
       <w:pPr>
+        <w:pStyle w:val="Legenda"/>
+        <w:jc w:val="both"/>
+        <w:rPr>
+          <w:sz w:val="24"/>
+          <w:szCs w:val="24"/>
+        </w:rPr>
+      </w:pPr>
+      <w:r>
+        <w:t xml:space="preserve">Rysunek </w:t>
+      </w:r>
+      <w:r>
+        <w:fldChar w:fldCharType="begin"/>
+      </w:r>
+      <w:r>
+        <w:instrText xml:space="preserve"> SEQ Rysunek \* ARABIC </w:instrText>
+      </w:r>
+      <w:r>
+        <w:fldChar w:fldCharType="separate"/>
+      </w:r>
+      <w:r>
+        <w:rPr>
+          <w:noProof/>
+        </w:rPr>
+        <w:t>4</w:t>
+      </w:r>
+      <w:r>
+        <w:fldChar w:fldCharType="end"/>
+      </w:r>
+      <w:r>
+        <w:t xml:space="preserve"> Schemat systemu wnioskowania rozmytego</w:t>
+      </w:r>
+    </w:p>
+    <w:p>
+      <w:pPr>
         <w:jc w:val="both"/>
         <w:rPr>
           <w:sz w:val="30"/>
@@ -2119,6 +2242,103 @@
           <w:szCs w:val="30"/>
         </w:rPr>
         <w:t>5. Realizacja projektu</w:t>
+      </w:r>
+    </w:p>
+    <w:p>
+      <w:pPr>
+        <w:jc w:val="both"/>
+        <w:rPr>
+          <w:sz w:val="24"/>
+          <w:szCs w:val="24"/>
+        </w:rPr>
+      </w:pPr>
+      <w:r>
+        <w:rPr>
+          <w:sz w:val="24"/>
+          <w:szCs w:val="24"/>
+        </w:rPr>
+        <w:lastRenderedPageBreak/>
+        <w:t xml:space="preserve">Projekt został napisany w języku </w:t>
+      </w:r>
+      <w:proofErr w:type="spellStart"/>
+      <w:r>
+        <w:rPr>
+          <w:sz w:val="24"/>
+          <w:szCs w:val="24"/>
+        </w:rPr>
+        <w:t>matlab</w:t>
+      </w:r>
+      <w:proofErr w:type="spellEnd"/>
+      <w:r>
+        <w:rPr>
+          <w:sz w:val="24"/>
+          <w:szCs w:val="24"/>
+        </w:rPr>
+        <w:t xml:space="preserve"> z użyciem </w:t>
+      </w:r>
+      <w:proofErr w:type="spellStart"/>
+      <w:r>
+        <w:rPr>
+          <w:sz w:val="24"/>
+          <w:szCs w:val="24"/>
+        </w:rPr>
+        <w:t>Fuzzy</w:t>
+      </w:r>
+      <w:proofErr w:type="spellEnd"/>
+      <w:r>
+        <w:rPr>
+          <w:sz w:val="24"/>
+          <w:szCs w:val="24"/>
+        </w:rPr>
+        <w:t xml:space="preserve"> </w:t>
+      </w:r>
+      <w:proofErr w:type="spellStart"/>
+      <w:r>
+        <w:rPr>
+          <w:sz w:val="24"/>
+          <w:szCs w:val="24"/>
+        </w:rPr>
+        <w:t>inference</w:t>
+      </w:r>
+      <w:proofErr w:type="spellEnd"/>
+      <w:r>
+        <w:rPr>
+          <w:sz w:val="24"/>
+          <w:szCs w:val="24"/>
+        </w:rPr>
+        <w:t xml:space="preserve"> system. Jako algorytm do optymalizacji parametrów FIS został użyty </w:t>
+      </w:r>
+      <w:proofErr w:type="spellStart"/>
+      <w:r>
+        <w:rPr>
+          <w:sz w:val="24"/>
+          <w:szCs w:val="24"/>
+        </w:rPr>
+        <w:t>Krill</w:t>
+      </w:r>
+      <w:proofErr w:type="spellEnd"/>
+      <w:r>
+        <w:rPr>
+          <w:sz w:val="24"/>
+          <w:szCs w:val="24"/>
+        </w:rPr>
+        <w:t xml:space="preserve"> </w:t>
+      </w:r>
+      <w:proofErr w:type="spellStart"/>
+      <w:r>
+        <w:rPr>
+          <w:sz w:val="24"/>
+          <w:szCs w:val="24"/>
+        </w:rPr>
+        <w:t>Herd</w:t>
+      </w:r>
+      <w:proofErr w:type="spellEnd"/>
+      <w:r>
+        <w:rPr>
+          <w:sz w:val="24"/>
+          <w:szCs w:val="24"/>
+        </w:rPr>
+        <w:t>. Kolejne kroki projektu:</w:t>
       </w:r>
     </w:p>
     <w:p>
@@ -2197,7 +2417,6 @@
           <w:sz w:val="24"/>
           <w:szCs w:val="24"/>
         </w:rPr>
-        <w:lastRenderedPageBreak/>
         <w:t>2. Randomizujemy próbki zbiorów i dzielimy je na dwa podzbiory dane uczące(80%) oraz dane testujące(20%).</w:t>
       </w:r>
       <w:r>
@@ -2351,8 +2570,9 @@
           <w:sz w:val="26"/>
           <w:szCs w:val="26"/>
         </w:rPr>
-        <w:t>zbiór_danych</w:t>
-      </w:r>
+        <w:t>zbiór_danych.fis</w:t>
+      </w:r>
+      <w:proofErr w:type="spellEnd"/>
       <w:r>
         <w:rPr>
           <w:rFonts w:ascii="Courier New" w:hAnsi="Courier New" w:cs="Courier New"/>
@@ -2360,16 +2580,6 @@
           <w:sz w:val="26"/>
           <w:szCs w:val="26"/>
         </w:rPr>
-        <w:t>.fis</w:t>
-      </w:r>
-      <w:proofErr w:type="spellEnd"/>
-      <w:r>
-        <w:rPr>
-          <w:rFonts w:ascii="Courier New" w:hAnsi="Courier New" w:cs="Courier New"/>
-          <w:color w:val="AA04F9"/>
-          <w:sz w:val="26"/>
-          <w:szCs w:val="26"/>
-        </w:rPr>
         <w:t>'</w:t>
       </w:r>
       <w:r>
@@ -2555,6 +2765,16 @@
           <w:lang w:val="en-GB"/>
         </w:rPr>
       </w:pPr>
+      <w:r>
+        <w:rPr>
+          <w:rFonts w:ascii="Courier New" w:hAnsi="Courier New" w:cs="Courier New"/>
+          <w:color w:val="000000"/>
+          <w:sz w:val="26"/>
+          <w:szCs w:val="26"/>
+        </w:rPr>
+        <w:t xml:space="preserve">    </w:t>
+      </w:r>
+      <w:proofErr w:type="spellStart"/>
       <w:r>
         <w:rPr>
           <w:rFonts w:ascii="Courier New" w:hAnsi="Courier New" w:cs="Courier New"/>
@@ -2563,9 +2783,9 @@
           <w:szCs w:val="26"/>
           <w:lang w:val="en-GB"/>
         </w:rPr>
-        <w:t xml:space="preserve">    </w:t>
-      </w:r>
-      <w:proofErr w:type="spellStart"/>
+        <w:t>y_out</w:t>
+      </w:r>
+      <w:proofErr w:type="spellEnd"/>
       <w:r>
         <w:rPr>
           <w:rFonts w:ascii="Courier New" w:hAnsi="Courier New" w:cs="Courier New"/>
@@ -2574,9 +2794,9 @@
           <w:szCs w:val="26"/>
           <w:lang w:val="en-GB"/>
         </w:rPr>
-        <w:t>y_out</w:t>
-      </w:r>
-      <w:proofErr w:type="spellEnd"/>
+        <w:t xml:space="preserve"> = </w:t>
+      </w:r>
+      <w:proofErr w:type="spellStart"/>
       <w:r>
         <w:rPr>
           <w:rFonts w:ascii="Courier New" w:hAnsi="Courier New" w:cs="Courier New"/>
@@ -2585,9 +2805,9 @@
           <w:szCs w:val="26"/>
           <w:lang w:val="en-GB"/>
         </w:rPr>
-        <w:t xml:space="preserve"> = </w:t>
-      </w:r>
-      <w:proofErr w:type="spellStart"/>
+        <w:t>evalfis</w:t>
+      </w:r>
+      <w:proofErr w:type="spellEnd"/>
       <w:r>
         <w:rPr>
           <w:rFonts w:ascii="Courier New" w:hAnsi="Courier New" w:cs="Courier New"/>
@@ -2596,9 +2816,9 @@
           <w:szCs w:val="26"/>
           <w:lang w:val="en-GB"/>
         </w:rPr>
-        <w:t>evalfis</w:t>
-      </w:r>
-      <w:proofErr w:type="spellEnd"/>
+        <w:t>(</w:t>
+      </w:r>
+      <w:proofErr w:type="spellStart"/>
       <w:r>
         <w:rPr>
           <w:rFonts w:ascii="Courier New" w:hAnsi="Courier New" w:cs="Courier New"/>
@@ -2607,9 +2827,9 @@
           <w:szCs w:val="26"/>
           <w:lang w:val="en-GB"/>
         </w:rPr>
-        <w:t>(</w:t>
-      </w:r>
-      <w:proofErr w:type="spellStart"/>
+        <w:t>fis</w:t>
+      </w:r>
+      <w:proofErr w:type="spellEnd"/>
       <w:r>
         <w:rPr>
           <w:rFonts w:ascii="Courier New" w:hAnsi="Courier New" w:cs="Courier New"/>
@@ -2618,9 +2838,9 @@
           <w:szCs w:val="26"/>
           <w:lang w:val="en-GB"/>
         </w:rPr>
-        <w:t>fis</w:t>
-      </w:r>
-      <w:proofErr w:type="spellEnd"/>
+        <w:t xml:space="preserve">, </w:t>
+      </w:r>
+      <w:proofErr w:type="spellStart"/>
       <w:r>
         <w:rPr>
           <w:rFonts w:ascii="Courier New" w:hAnsi="Courier New" w:cs="Courier New"/>
@@ -2629,9 +2849,9 @@
           <w:szCs w:val="26"/>
           <w:lang w:val="en-GB"/>
         </w:rPr>
-        <w:t xml:space="preserve">, </w:t>
-      </w:r>
-      <w:proofErr w:type="spellStart"/>
+        <w:t>x_train</w:t>
+      </w:r>
+      <w:proofErr w:type="spellEnd"/>
       <w:r>
         <w:rPr>
           <w:rFonts w:ascii="Courier New" w:hAnsi="Courier New" w:cs="Courier New"/>
@@ -2640,9 +2860,22 @@
           <w:szCs w:val="26"/>
           <w:lang w:val="en-GB"/>
         </w:rPr>
-        <w:t>x_train</w:t>
-      </w:r>
-      <w:proofErr w:type="spellEnd"/>
+        <w:t>);</w:t>
+      </w:r>
+    </w:p>
+    <w:p>
+      <w:pPr>
+        <w:autoSpaceDE w:val="0"/>
+        <w:autoSpaceDN w:val="0"/>
+        <w:adjustRightInd w:val="0"/>
+        <w:spacing w:after="0" w:line="240" w:lineRule="auto"/>
+        <w:rPr>
+          <w:rFonts w:ascii="Courier New" w:hAnsi="Courier New" w:cs="Courier New"/>
+          <w:sz w:val="24"/>
+          <w:szCs w:val="24"/>
+          <w:lang w:val="en-GB"/>
+        </w:rPr>
+      </w:pPr>
       <w:r>
         <w:rPr>
           <w:rFonts w:ascii="Courier New" w:hAnsi="Courier New" w:cs="Courier New"/>
@@ -2651,22 +2884,9 @@
           <w:szCs w:val="26"/>
           <w:lang w:val="en-GB"/>
         </w:rPr>
-        <w:t>);</w:t>
-      </w:r>
-    </w:p>
-    <w:p>
-      <w:pPr>
-        <w:autoSpaceDE w:val="0"/>
-        <w:autoSpaceDN w:val="0"/>
-        <w:adjustRightInd w:val="0"/>
-        <w:spacing w:after="0" w:line="240" w:lineRule="auto"/>
-        <w:rPr>
-          <w:rFonts w:ascii="Courier New" w:hAnsi="Courier New" w:cs="Courier New"/>
-          <w:sz w:val="24"/>
-          <w:szCs w:val="24"/>
-          <w:lang w:val="en-GB"/>
-        </w:rPr>
-      </w:pPr>
+        <w:t xml:space="preserve">    </w:t>
+      </w:r>
+      <w:proofErr w:type="spellStart"/>
       <w:r>
         <w:rPr>
           <w:rFonts w:ascii="Courier New" w:hAnsi="Courier New" w:cs="Courier New"/>
@@ -2675,9 +2895,9 @@
           <w:szCs w:val="26"/>
           <w:lang w:val="en-GB"/>
         </w:rPr>
-        <w:t xml:space="preserve">    </w:t>
-      </w:r>
-      <w:proofErr w:type="spellStart"/>
+        <w:t>y_test</w:t>
+      </w:r>
+      <w:proofErr w:type="spellEnd"/>
       <w:r>
         <w:rPr>
           <w:rFonts w:ascii="Courier New" w:hAnsi="Courier New" w:cs="Courier New"/>
@@ -2686,9 +2906,9 @@
           <w:szCs w:val="26"/>
           <w:lang w:val="en-GB"/>
         </w:rPr>
-        <w:t>y_test</w:t>
-      </w:r>
-      <w:proofErr w:type="spellEnd"/>
+        <w:t xml:space="preserve"> = </w:t>
+      </w:r>
+      <w:proofErr w:type="spellStart"/>
       <w:r>
         <w:rPr>
           <w:rFonts w:ascii="Courier New" w:hAnsi="Courier New" w:cs="Courier New"/>
@@ -2697,9 +2917,9 @@
           <w:szCs w:val="26"/>
           <w:lang w:val="en-GB"/>
         </w:rPr>
-        <w:t xml:space="preserve"> = </w:t>
-      </w:r>
-      <w:proofErr w:type="spellStart"/>
+        <w:t>evalfis</w:t>
+      </w:r>
+      <w:proofErr w:type="spellEnd"/>
       <w:r>
         <w:rPr>
           <w:rFonts w:ascii="Courier New" w:hAnsi="Courier New" w:cs="Courier New"/>
@@ -2708,9 +2928,9 @@
           <w:szCs w:val="26"/>
           <w:lang w:val="en-GB"/>
         </w:rPr>
-        <w:t>evalfis</w:t>
-      </w:r>
-      <w:proofErr w:type="spellEnd"/>
+        <w:t>(</w:t>
+      </w:r>
+      <w:proofErr w:type="spellStart"/>
       <w:r>
         <w:rPr>
           <w:rFonts w:ascii="Courier New" w:hAnsi="Courier New" w:cs="Courier New"/>
@@ -2719,9 +2939,9 @@
           <w:szCs w:val="26"/>
           <w:lang w:val="en-GB"/>
         </w:rPr>
-        <w:t>(</w:t>
-      </w:r>
-      <w:proofErr w:type="spellStart"/>
+        <w:t>fis</w:t>
+      </w:r>
+      <w:proofErr w:type="spellEnd"/>
       <w:r>
         <w:rPr>
           <w:rFonts w:ascii="Courier New" w:hAnsi="Courier New" w:cs="Courier New"/>
@@ -2730,9 +2950,9 @@
           <w:szCs w:val="26"/>
           <w:lang w:val="en-GB"/>
         </w:rPr>
-        <w:t>fis</w:t>
-      </w:r>
-      <w:proofErr w:type="spellEnd"/>
+        <w:t xml:space="preserve">, </w:t>
+      </w:r>
+      <w:proofErr w:type="spellStart"/>
       <w:r>
         <w:rPr>
           <w:rFonts w:ascii="Courier New" w:hAnsi="Courier New" w:cs="Courier New"/>
@@ -2741,9 +2961,9 @@
           <w:szCs w:val="26"/>
           <w:lang w:val="en-GB"/>
         </w:rPr>
-        <w:t xml:space="preserve">, </w:t>
-      </w:r>
-      <w:proofErr w:type="spellStart"/>
+        <w:t>x_testing</w:t>
+      </w:r>
+      <w:proofErr w:type="spellEnd"/>
       <w:r>
         <w:rPr>
           <w:rFonts w:ascii="Courier New" w:hAnsi="Courier New" w:cs="Courier New"/>
@@ -2752,9 +2972,93 @@
           <w:szCs w:val="26"/>
           <w:lang w:val="en-GB"/>
         </w:rPr>
-        <w:t>x_testing</w:t>
-      </w:r>
-      <w:proofErr w:type="spellEnd"/>
+        <w:t>);</w:t>
+      </w:r>
+    </w:p>
+    <w:p>
+      <w:pPr>
+        <w:autoSpaceDE w:val="0"/>
+        <w:autoSpaceDN w:val="0"/>
+        <w:adjustRightInd w:val="0"/>
+        <w:spacing w:after="0" w:line="240" w:lineRule="auto"/>
+        <w:rPr>
+          <w:rFonts w:ascii="Courier New" w:hAnsi="Courier New" w:cs="Courier New"/>
+          <w:sz w:val="16"/>
+          <w:szCs w:val="16"/>
+          <w:lang w:val="en-GB"/>
+        </w:rPr>
+      </w:pPr>
+    </w:p>
+    <w:p>
+      <w:pPr>
+        <w:jc w:val="both"/>
+        <w:rPr>
+          <w:sz w:val="24"/>
+          <w:szCs w:val="24"/>
+        </w:rPr>
+      </w:pPr>
+      <w:r>
+        <w:rPr>
+          <w:sz w:val="24"/>
+          <w:szCs w:val="24"/>
+        </w:rPr>
+        <w:t xml:space="preserve">5. </w:t>
+      </w:r>
+      <w:r>
+        <w:rPr>
+          <w:sz w:val="24"/>
+          <w:szCs w:val="24"/>
+        </w:rPr>
+        <w:t xml:space="preserve">Z FIS pobieramy parametry do optymalizacji algorytmem </w:t>
+      </w:r>
+      <w:proofErr w:type="spellStart"/>
+      <w:r>
+        <w:rPr>
+          <w:sz w:val="24"/>
+          <w:szCs w:val="24"/>
+        </w:rPr>
+        <w:t>Krill</w:t>
+      </w:r>
+      <w:proofErr w:type="spellEnd"/>
+      <w:r>
+        <w:rPr>
+          <w:sz w:val="24"/>
+          <w:szCs w:val="24"/>
+        </w:rPr>
+        <w:t xml:space="preserve"> </w:t>
+      </w:r>
+      <w:proofErr w:type="spellStart"/>
+      <w:r>
+        <w:rPr>
+          <w:sz w:val="24"/>
+          <w:szCs w:val="24"/>
+        </w:rPr>
+        <w:t>Herd</w:t>
+      </w:r>
+      <w:proofErr w:type="spellEnd"/>
+    </w:p>
+    <w:p>
+      <w:pPr>
+        <w:autoSpaceDE w:val="0"/>
+        <w:autoSpaceDN w:val="0"/>
+        <w:adjustRightInd w:val="0"/>
+        <w:spacing w:after="0" w:line="240" w:lineRule="auto"/>
+        <w:rPr>
+          <w:rFonts w:ascii="Courier New" w:hAnsi="Courier New" w:cs="Courier New"/>
+          <w:sz w:val="24"/>
+          <w:szCs w:val="24"/>
+          <w:lang w:val="en-GB"/>
+        </w:rPr>
+      </w:pPr>
+      <w:r>
+        <w:rPr>
+          <w:rFonts w:ascii="Courier New" w:hAnsi="Courier New" w:cs="Courier New"/>
+          <w:color w:val="000000"/>
+          <w:sz w:val="26"/>
+          <w:szCs w:val="26"/>
+        </w:rPr>
+        <w:t xml:space="preserve">    </w:t>
+      </w:r>
       <w:r>
         <w:rPr>
           <w:rFonts w:ascii="Courier New" w:hAnsi="Courier New" w:cs="Courier New"/>
@@ -2763,93 +3067,9 @@
           <w:szCs w:val="26"/>
           <w:lang w:val="en-GB"/>
         </w:rPr>
-        <w:t>);</w:t>
-      </w:r>
-    </w:p>
-    <w:p>
-      <w:pPr>
-        <w:autoSpaceDE w:val="0"/>
-        <w:autoSpaceDN w:val="0"/>
-        <w:adjustRightInd w:val="0"/>
-        <w:spacing w:after="0" w:line="240" w:lineRule="auto"/>
-        <w:rPr>
-          <w:rFonts w:ascii="Courier New" w:hAnsi="Courier New" w:cs="Courier New"/>
-          <w:sz w:val="16"/>
-          <w:szCs w:val="16"/>
-          <w:lang w:val="en-GB"/>
-        </w:rPr>
-      </w:pPr>
-    </w:p>
-    <w:p>
-      <w:pPr>
-        <w:jc w:val="both"/>
-        <w:rPr>
-          <w:sz w:val="24"/>
-          <w:szCs w:val="24"/>
-        </w:rPr>
-      </w:pPr>
-      <w:r>
-        <w:rPr>
-          <w:sz w:val="24"/>
-          <w:szCs w:val="24"/>
-        </w:rPr>
-        <w:t xml:space="preserve">5. </w:t>
-      </w:r>
-      <w:r>
-        <w:rPr>
-          <w:sz w:val="24"/>
-          <w:szCs w:val="24"/>
-        </w:rPr>
-        <w:t xml:space="preserve">Z FIS pobieramy parametry do optymalizacji algorytmem </w:t>
-      </w:r>
-      <w:proofErr w:type="spellStart"/>
-      <w:r>
-        <w:rPr>
-          <w:sz w:val="24"/>
-          <w:szCs w:val="24"/>
-        </w:rPr>
-        <w:t>Krill</w:t>
-      </w:r>
-      <w:proofErr w:type="spellEnd"/>
-      <w:r>
-        <w:rPr>
-          <w:sz w:val="24"/>
-          <w:szCs w:val="24"/>
-        </w:rPr>
-        <w:t xml:space="preserve"> </w:t>
-      </w:r>
-      <w:proofErr w:type="spellStart"/>
-      <w:r>
-        <w:rPr>
-          <w:sz w:val="24"/>
-          <w:szCs w:val="24"/>
-        </w:rPr>
-        <w:t>Herd</w:t>
-      </w:r>
-      <w:proofErr w:type="spellEnd"/>
-    </w:p>
-    <w:p>
-      <w:pPr>
-        <w:autoSpaceDE w:val="0"/>
-        <w:autoSpaceDN w:val="0"/>
-        <w:adjustRightInd w:val="0"/>
-        <w:spacing w:after="0" w:line="240" w:lineRule="auto"/>
-        <w:rPr>
-          <w:rFonts w:ascii="Courier New" w:hAnsi="Courier New" w:cs="Courier New"/>
-          <w:sz w:val="24"/>
-          <w:szCs w:val="24"/>
-          <w:lang w:val="en-GB"/>
-        </w:rPr>
-      </w:pPr>
-      <w:r>
-        <w:rPr>
-          <w:rFonts w:ascii="Courier New" w:hAnsi="Courier New" w:cs="Courier New"/>
-          <w:color w:val="000000"/>
-          <w:sz w:val="26"/>
-          <w:szCs w:val="26"/>
-        </w:rPr>
-        <w:t xml:space="preserve">    </w:t>
-      </w:r>
+        <w:t xml:space="preserve">[in, out] = </w:t>
+      </w:r>
+      <w:proofErr w:type="spellStart"/>
       <w:r>
         <w:rPr>
           <w:rFonts w:ascii="Courier New" w:hAnsi="Courier New" w:cs="Courier New"/>
@@ -2858,9 +3078,9 @@
           <w:szCs w:val="26"/>
           <w:lang w:val="en-GB"/>
         </w:rPr>
-        <w:t xml:space="preserve">[in, out] = </w:t>
-      </w:r>
-      <w:proofErr w:type="spellStart"/>
+        <w:t>getTunableSettings</w:t>
+      </w:r>
+      <w:proofErr w:type="spellEnd"/>
       <w:r>
         <w:rPr>
           <w:rFonts w:ascii="Courier New" w:hAnsi="Courier New" w:cs="Courier New"/>
@@ -2869,9 +3089,9 @@
           <w:szCs w:val="26"/>
           <w:lang w:val="en-GB"/>
         </w:rPr>
-        <w:t>getTunableSettings</w:t>
-      </w:r>
-      <w:proofErr w:type="spellEnd"/>
+        <w:t>(</w:t>
+      </w:r>
+      <w:proofErr w:type="spellStart"/>
       <w:r>
         <w:rPr>
           <w:rFonts w:ascii="Courier New" w:hAnsi="Courier New" w:cs="Courier New"/>
@@ -2880,9 +3100,9 @@
           <w:szCs w:val="26"/>
           <w:lang w:val="en-GB"/>
         </w:rPr>
-        <w:t>(</w:t>
-      </w:r>
-      <w:proofErr w:type="spellStart"/>
+        <w:t>fis</w:t>
+      </w:r>
+      <w:proofErr w:type="spellEnd"/>
       <w:r>
         <w:rPr>
           <w:rFonts w:ascii="Courier New" w:hAnsi="Courier New" w:cs="Courier New"/>
@@ -2891,10 +3111,15 @@
           <w:szCs w:val="26"/>
           <w:lang w:val="en-GB"/>
         </w:rPr>
-        <w:t>fis</w:t>
-      </w:r>
-      <w:proofErr w:type="spellEnd"/>
-      <w:r>
+        <w:t>);</w:t>
+      </w:r>
+    </w:p>
+    <w:p>
+      <w:pPr>
+        <w:autoSpaceDE w:val="0"/>
+        <w:autoSpaceDN w:val="0"/>
+        <w:adjustRightInd w:val="0"/>
+        <w:spacing w:after="0" w:line="240" w:lineRule="auto"/>
         <w:rPr>
           <w:rFonts w:ascii="Courier New" w:hAnsi="Courier New" w:cs="Courier New"/>
           <w:color w:val="000000"/>
@@ -2902,15 +3127,8 @@
           <w:szCs w:val="26"/>
           <w:lang w:val="en-GB"/>
         </w:rPr>
-        <w:t>);</w:t>
-      </w:r>
-    </w:p>
-    <w:p>
-      <w:pPr>
-        <w:autoSpaceDE w:val="0"/>
-        <w:autoSpaceDN w:val="0"/>
-        <w:adjustRightInd w:val="0"/>
-        <w:spacing w:after="0" w:line="240" w:lineRule="auto"/>
+      </w:pPr>
+      <w:r>
         <w:rPr>
           <w:rFonts w:ascii="Courier New" w:hAnsi="Courier New" w:cs="Courier New"/>
           <w:color w:val="000000"/>
@@ -2918,7 +3136,9 @@
           <w:szCs w:val="26"/>
           <w:lang w:val="en-GB"/>
         </w:rPr>
-      </w:pPr>
+        <w:t xml:space="preserve">    </w:t>
+      </w:r>
+      <w:proofErr w:type="spellStart"/>
       <w:r>
         <w:rPr>
           <w:rFonts w:ascii="Courier New" w:hAnsi="Courier New" w:cs="Courier New"/>
@@ -2927,9 +3147,9 @@
           <w:szCs w:val="26"/>
           <w:lang w:val="en-GB"/>
         </w:rPr>
-        <w:t xml:space="preserve">    </w:t>
-      </w:r>
-      <w:proofErr w:type="spellStart"/>
+        <w:t>paramVals</w:t>
+      </w:r>
+      <w:proofErr w:type="spellEnd"/>
       <w:r>
         <w:rPr>
           <w:rFonts w:ascii="Courier New" w:hAnsi="Courier New" w:cs="Courier New"/>
@@ -2938,9 +3158,9 @@
           <w:szCs w:val="26"/>
           <w:lang w:val="en-GB"/>
         </w:rPr>
-        <w:t>paramVals</w:t>
-      </w:r>
-      <w:proofErr w:type="spellEnd"/>
+        <w:t xml:space="preserve"> = </w:t>
+      </w:r>
+      <w:proofErr w:type="spellStart"/>
       <w:r>
         <w:rPr>
           <w:rFonts w:ascii="Courier New" w:hAnsi="Courier New" w:cs="Courier New"/>
@@ -2949,9 +3169,9 @@
           <w:szCs w:val="26"/>
           <w:lang w:val="en-GB"/>
         </w:rPr>
-        <w:t xml:space="preserve"> = </w:t>
-      </w:r>
-      <w:proofErr w:type="spellStart"/>
+        <w:t>getTunableValues</w:t>
+      </w:r>
+      <w:proofErr w:type="spellEnd"/>
       <w:r>
         <w:rPr>
           <w:rFonts w:ascii="Courier New" w:hAnsi="Courier New" w:cs="Courier New"/>
@@ -2960,9 +3180,9 @@
           <w:szCs w:val="26"/>
           <w:lang w:val="en-GB"/>
         </w:rPr>
-        <w:t>getTunableValues</w:t>
-      </w:r>
-      <w:proofErr w:type="spellEnd"/>
+        <w:t>(</w:t>
+      </w:r>
+      <w:proofErr w:type="spellStart"/>
       <w:r>
         <w:rPr>
           <w:rFonts w:ascii="Courier New" w:hAnsi="Courier New" w:cs="Courier New"/>
@@ -2971,9 +3191,9 @@
           <w:szCs w:val="26"/>
           <w:lang w:val="en-GB"/>
         </w:rPr>
-        <w:t>(</w:t>
-      </w:r>
-      <w:proofErr w:type="spellStart"/>
+        <w:t>fis</w:t>
+      </w:r>
+      <w:proofErr w:type="spellEnd"/>
       <w:r>
         <w:rPr>
           <w:rFonts w:ascii="Courier New" w:hAnsi="Courier New" w:cs="Courier New"/>
@@ -2982,17 +3202,6 @@
           <w:szCs w:val="26"/>
           <w:lang w:val="en-GB"/>
         </w:rPr>
-        <w:t>fis</w:t>
-      </w:r>
-      <w:proofErr w:type="spellEnd"/>
-      <w:r>
-        <w:rPr>
-          <w:rFonts w:ascii="Courier New" w:hAnsi="Courier New" w:cs="Courier New"/>
-          <w:color w:val="000000"/>
-          <w:sz w:val="26"/>
-          <w:szCs w:val="26"/>
-          <w:lang w:val="en-GB"/>
-        </w:rPr>
         <w:t>, [in; out]);</w:t>
       </w:r>
     </w:p>
@@ -3084,7 +3293,6 @@
           <w:color w:val="000000"/>
           <w:sz w:val="26"/>
           <w:szCs w:val="26"/>
-          <w:lang w:val="en-GB"/>
         </w:rPr>
       </w:pPr>
       <w:r>
@@ -3093,9 +3301,8 @@
           <w:color w:val="000000"/>
           <w:sz w:val="26"/>
           <w:szCs w:val="26"/>
-          <w:lang w:val="en-GB"/>
-        </w:rPr>
-        <w:t>x = KH(</w:t>
+        </w:rPr>
+        <w:t>x = KH(fis, LB, UB, @</w:t>
       </w:r>
       <w:proofErr w:type="spellStart"/>
       <w:r>
@@ -3104,9 +3311,8 @@
           <w:color w:val="000000"/>
           <w:sz w:val="26"/>
           <w:szCs w:val="26"/>
-          <w:lang w:val="en-GB"/>
-        </w:rPr>
-        <w:t>fis</w:t>
+        </w:rPr>
+        <w:t>cost</w:t>
       </w:r>
       <w:proofErr w:type="spellEnd"/>
       <w:r>
@@ -3115,9 +3321,8 @@
           <w:color w:val="000000"/>
           <w:sz w:val="26"/>
           <w:szCs w:val="26"/>
-          <w:lang w:val="en-GB"/>
-        </w:rPr>
-        <w:t xml:space="preserve">, LB, UB, @cost, </w:t>
+        </w:rPr>
+        <w:t xml:space="preserve">, </w:t>
       </w:r>
       <w:proofErr w:type="spellStart"/>
       <w:r>
@@ -3126,7 +3331,6 @@
           <w:color w:val="000000"/>
           <w:sz w:val="26"/>
           <w:szCs w:val="26"/>
-          <w:lang w:val="en-GB"/>
         </w:rPr>
         <w:t>x_train</w:t>
       </w:r>
@@ -3137,7 +3341,6 @@
           <w:color w:val="000000"/>
           <w:sz w:val="26"/>
           <w:szCs w:val="26"/>
-          <w:lang w:val="en-GB"/>
         </w:rPr>
         <w:t xml:space="preserve">, </w:t>
       </w:r>
@@ -3148,7 +3351,6 @@
           <w:color w:val="000000"/>
           <w:sz w:val="26"/>
           <w:szCs w:val="26"/>
-          <w:lang w:val="en-GB"/>
         </w:rPr>
         <w:t>y_train</w:t>
       </w:r>
@@ -3159,7 +3361,6 @@
           <w:color w:val="000000"/>
           <w:sz w:val="26"/>
           <w:szCs w:val="26"/>
-          <w:lang w:val="en-GB"/>
         </w:rPr>
         <w:t>);</w:t>
       </w:r>
@@ -3175,7 +3376,6 @@
           <w:color w:val="000000"/>
           <w:sz w:val="16"/>
           <w:szCs w:val="16"/>
-          <w:lang w:val="en-GB"/>
         </w:rPr>
       </w:pPr>
     </w:p>
@@ -3347,24 +3547,14 @@
           <w:szCs w:val="24"/>
           <w:lang w:val="en-GB"/>
         </w:rPr>
-        <w:t>)</w:t>
-      </w:r>
-      <w:r>
-        <w:rPr>
-          <w:rFonts w:ascii="Courier New" w:hAnsi="Courier New" w:cs="Courier New"/>
-          <w:color w:val="000000"/>
+        <w:t>))</w:t>
+      </w:r>
+      <w:r>
+        <w:rPr>
           <w:sz w:val="24"/>
           <w:szCs w:val="24"/>
           <w:lang w:val="en-GB"/>
         </w:rPr>
-        <w:t>)</w:t>
-      </w:r>
-      <w:r>
-        <w:rPr>
-          <w:sz w:val="24"/>
-          <w:szCs w:val="24"/>
-          <w:lang w:val="en-GB"/>
-        </w:rPr>
         <w:tab/>
       </w:r>
     </w:p>
@@ -3397,45 +3587,15 @@
         <w:rPr>
           <w:sz w:val="24"/>
           <w:szCs w:val="24"/>
-          <w:lang w:val="en-GB"/>
-        </w:rPr>
-      </w:pPr>
-      <w:r>
-        <w:rPr>
-          <w:sz w:val="24"/>
-          <w:szCs w:val="24"/>
-          <w:lang w:val="en-GB"/>
-        </w:rPr>
-        <w:t xml:space="preserve">9. </w:t>
-      </w:r>
-      <w:proofErr w:type="spellStart"/>
-      <w:r>
-        <w:rPr>
-          <w:sz w:val="24"/>
-          <w:szCs w:val="24"/>
-          <w:lang w:val="en-GB"/>
-        </w:rPr>
-        <w:t>Analiza</w:t>
-      </w:r>
-      <w:proofErr w:type="spellEnd"/>
-      <w:r>
-        <w:rPr>
-          <w:sz w:val="24"/>
-          <w:szCs w:val="24"/>
-          <w:lang w:val="en-GB"/>
-        </w:rPr>
-        <w:t xml:space="preserve"> </w:t>
-      </w:r>
-      <w:proofErr w:type="spellStart"/>
-      <w:r>
-        <w:rPr>
-          <w:sz w:val="24"/>
-          <w:szCs w:val="24"/>
-          <w:lang w:val="en-GB"/>
-        </w:rPr>
-        <w:t>wyników</w:t>
-      </w:r>
-      <w:proofErr w:type="spellEnd"/>
+        </w:rPr>
+      </w:pPr>
+      <w:r>
+        <w:rPr>
+          <w:sz w:val="24"/>
+          <w:szCs w:val="24"/>
+        </w:rPr>
+        <w:t>9. Analiza wyników</w:t>
+      </w:r>
     </w:p>
     <w:p>
       <w:pPr>
@@ -3446,7 +3606,6 @@
         <w:rPr>
           <w:sz w:val="24"/>
           <w:szCs w:val="24"/>
-          <w:lang w:val="en-GB"/>
         </w:rPr>
       </w:pPr>
     </w:p>
@@ -3495,6 +3654,30 @@
           <w:sz w:val="24"/>
           <w:szCs w:val="24"/>
         </w:rPr>
+        <w:t>Zbiór testowy IRIS reprezentuje kwiaty irysa posiadające 4 cechy</w:t>
+      </w:r>
+      <w:r>
+        <w:rPr>
+          <w:sz w:val="24"/>
+          <w:szCs w:val="24"/>
+        </w:rPr>
+        <w:t>, które są 4 wejściami dla FIS. Kwiaty dzielone są na 3 gatunki.</w:t>
+      </w:r>
+    </w:p>
+    <w:p>
+      <w:pPr>
+        <w:jc w:val="both"/>
+        <w:rPr>
+          <w:sz w:val="24"/>
+          <w:szCs w:val="24"/>
+        </w:rPr>
+      </w:pPr>
+      <w:r>
+        <w:rPr>
+          <w:sz w:val="24"/>
+          <w:szCs w:val="24"/>
+        </w:rPr>
+        <w:lastRenderedPageBreak/>
         <w:t xml:space="preserve">Dla manualnie wygenerowanego FIS uzyskujemy wartości poprawnej klasyfikacji rzędu 43%. Natomiast dla algorytmu </w:t>
       </w:r>
       <w:proofErr w:type="spellStart"/>
@@ -3527,28 +3710,82 @@
           <w:sz w:val="24"/>
           <w:szCs w:val="24"/>
         </w:rPr>
-        <w:t xml:space="preserve"> widać znaczącą poprawę jakości klasyfikacji. W przedstawionych poniżej wynikach, parametry algorytmu KH to 70 iteracji oraz 40 osobników krylu.</w:t>
-      </w:r>
-    </w:p>
-    <w:p>
-      <w:pPr>
-        <w:jc w:val="both"/>
-        <w:rPr>
-          <w:sz w:val="24"/>
-          <w:szCs w:val="24"/>
-        </w:rPr>
-      </w:pPr>
-      <w:r>
-        <w:rPr>
-          <w:sz w:val="24"/>
-          <w:szCs w:val="24"/>
-        </w:rPr>
-        <w:lastRenderedPageBreak/>
+        <w:t xml:space="preserve"> widać znaczącą poprawę jakości klasyfikacji. W przedstawionych poniżej wynik</w:t>
+      </w:r>
+      <w:r>
+        <w:rPr>
+          <w:sz w:val="24"/>
+          <w:szCs w:val="24"/>
+        </w:rPr>
+        <w:t>ach, parametry algorytmu KH to 10</w:t>
+      </w:r>
+      <w:r>
+        <w:rPr>
+          <w:sz w:val="24"/>
+          <w:szCs w:val="24"/>
+        </w:rPr>
+        <w:t>0 iteracji oraz 40 osobników krylu</w:t>
+      </w:r>
+      <w:r>
+        <w:rPr>
+          <w:sz w:val="24"/>
+          <w:szCs w:val="24"/>
+        </w:rPr>
+        <w:t>. Dla zadanych parametrów klasyfikacja wynosi średnio 73%</w:t>
+      </w:r>
+      <w:r>
+        <w:rPr>
+          <w:sz w:val="24"/>
+          <w:szCs w:val="24"/>
+        </w:rPr>
+        <w:t>.</w:t>
+      </w:r>
+      <w:r>
+        <w:rPr>
+          <w:sz w:val="24"/>
+          <w:szCs w:val="24"/>
+        </w:rPr>
+        <w:t xml:space="preserve"> Można zauważyć że dla większej liczby iteracji oraz krylu zwiększa się procentowo poprawność klasyfikacji, zwiększa się również czas wykonania programu.</w:t>
+      </w:r>
+      <w:r>
+        <w:rPr>
+          <w:sz w:val="24"/>
+          <w:szCs w:val="24"/>
+        </w:rPr>
+        <w:t xml:space="preserve"> Odchylenie standardowe poprawności klasyfikacji poszczególnych iteracji programu dla zadanych parametrów 15.144% co świadczy o heurystycznym charakterze algorytmu. Dla manualnego FIS</w:t>
+      </w:r>
+      <w:r>
+        <w:rPr>
+          <w:sz w:val="24"/>
+          <w:szCs w:val="24"/>
+        </w:rPr>
+        <w:t xml:space="preserve"> w tym przypadku</w:t>
+      </w:r>
+      <w:r>
+        <w:rPr>
+          <w:sz w:val="24"/>
+          <w:szCs w:val="24"/>
+        </w:rPr>
+        <w:t xml:space="preserve"> odchylenie standardowe wynosi 8.794%.</w:t>
+      </w:r>
+    </w:p>
+    <w:p>
+      <w:pPr>
+        <w:keepNext/>
+        <w:jc w:val="both"/>
+      </w:pPr>
+      <w:r>
+        <w:rPr>
+          <w:noProof/>
+          <w:sz w:val="24"/>
+          <w:szCs w:val="24"/>
+          <w:lang w:eastAsia="pl-PL"/>
+        </w:rPr>
         <w:drawing>
-          <wp:inline distT="0" distB="0" distL="0" distR="0" wp14:anchorId="1FCAF370" wp14:editId="09EAA7BD">
-            <wp:extent cx="5760720" cy="4278630"/>
-            <wp:effectExtent l="0" t="0" r="0" b="7620"/>
-            <wp:docPr id="5" name="Obraz 5"/>
+          <wp:inline distT="0" distB="0" distL="0" distR="0" wp14:anchorId="3C9FA77F" wp14:editId="53E984F5">
+            <wp:extent cx="5188528" cy="4267152"/>
+            <wp:effectExtent l="0" t="0" r="0" b="635"/>
+            <wp:docPr id="6" name="Obraz 6"/>
             <wp:cNvGraphicFramePr>
               <a:graphicFrameLocks xmlns:a="http://schemas.openxmlformats.org/drawingml/2006/main" noChangeAspect="1"/>
             </wp:cNvGraphicFramePr>
@@ -3568,7 +3805,7 @@
                   <pic:spPr>
                     <a:xfrm>
                       <a:off x="0" y="0"/>
-                      <a:ext cx="5760720" cy="4278630"/>
+                      <a:ext cx="5220413" cy="4293375"/>
                     </a:xfrm>
                     <a:prstGeom prst="rect">
                       <a:avLst/>
@@ -3583,17 +3820,49 @@
     </w:p>
     <w:p>
       <w:pPr>
-        <w:jc w:val="both"/>
-        <w:rPr>
-          <w:sz w:val="24"/>
-          <w:szCs w:val="24"/>
-        </w:rPr>
-      </w:pPr>
-      <w:r>
-        <w:rPr>
-          <w:sz w:val="24"/>
-          <w:szCs w:val="24"/>
-        </w:rPr>
+        <w:pStyle w:val="Legenda"/>
+        <w:jc w:val="both"/>
+        <w:rPr>
+          <w:sz w:val="24"/>
+          <w:szCs w:val="24"/>
+        </w:rPr>
+      </w:pPr>
+      <w:r>
+        <w:t xml:space="preserve">Rysunek </w:t>
+      </w:r>
+      <w:r>
+        <w:fldChar w:fldCharType="begin"/>
+      </w:r>
+      <w:r>
+        <w:instrText xml:space="preserve"> SEQ Rysunek \* ARABIC </w:instrText>
+      </w:r>
+      <w:r>
+        <w:fldChar w:fldCharType="separate"/>
+      </w:r>
+      <w:r>
+        <w:rPr>
+          <w:noProof/>
+        </w:rPr>
+        <w:t>5</w:t>
+      </w:r>
+      <w:r>
+        <w:fldChar w:fldCharType="end"/>
+      </w:r>
+      <w:r>
+        <w:t xml:space="preserve"> Porównanie poprawności klasyfikacji dla manualnie wygenerowanego FIS oraz dla jego wersji z poprawionymi parametrami KH. Zbiór IRIS</w:t>
+      </w:r>
+    </w:p>
+    <w:p>
+      <w:pPr>
+        <w:keepNext/>
+        <w:jc w:val="both"/>
+      </w:pPr>
+      <w:r>
+        <w:rPr>
+          <w:sz w:val="24"/>
+          <w:szCs w:val="24"/>
+        </w:rPr>
+        <w:lastRenderedPageBreak/>
         <w:pict>
           <v:shapetype id="_x0000_t75" coordsize="21600,21600" o:spt="75" o:preferrelative="t" path="m@4@5l@4@11@9@11@9@5xe" filled="f" stroked="f">
             <v:stroke joinstyle="miter"/>
@@ -3614,87 +3883,649 @@
             <v:path o:extrusionok="f" gradientshapeok="t" o:connecttype="rect"/>
             <o:lock v:ext="edit" aspectratio="t"/>
           </v:shapetype>
-          <v:shape id="_x0000_i1025" type="#_x0000_t75" style="width:453.25pt;height:220.9pt">
-            <v:imagedata r:id="rId29" o:title="iteracja5"/>
+          <v:shape id="_x0000_i1025" type="#_x0000_t75" style="width:486pt;height:234pt">
+            <v:imagedata r:id="rId29" o:title="IRIS"/>
           </v:shape>
         </w:pict>
       </w:r>
     </w:p>
     <w:p>
       <w:pPr>
-        <w:jc w:val="both"/>
-        <w:rPr>
-          <w:sz w:val="24"/>
-          <w:szCs w:val="24"/>
-        </w:rPr>
-      </w:pPr>
-    </w:p>
-    <w:p>
-      <w:pPr>
-        <w:jc w:val="both"/>
-        <w:rPr>
-          <w:sz w:val="24"/>
-          <w:szCs w:val="24"/>
-        </w:rPr>
-      </w:pPr>
-      <w:r>
-        <w:rPr>
-          <w:sz w:val="24"/>
-          <w:szCs w:val="24"/>
-        </w:rPr>
-        <w:lastRenderedPageBreak/>
-        <w:pict>
-          <v:shape id="_x0000_i1026" type="#_x0000_t75" style="width:453.25pt;height:220.9pt">
-            <v:imagedata r:id="rId30" o:title="Iteracja4"/>
-          </v:shape>
-        </w:pict>
-      </w:r>
-    </w:p>
-    <w:p>
-      <w:pPr>
-        <w:jc w:val="both"/>
-        <w:rPr>
+        <w:pStyle w:val="Legenda"/>
+        <w:jc w:val="both"/>
+        <w:rPr>
+          <w:sz w:val="24"/>
+          <w:szCs w:val="24"/>
+        </w:rPr>
+      </w:pPr>
+      <w:r>
+        <w:t xml:space="preserve">Rysunek </w:t>
+      </w:r>
+      <w:r>
+        <w:fldChar w:fldCharType="begin"/>
+      </w:r>
+      <w:r>
+        <w:instrText xml:space="preserve"> SEQ Rysunek \* ARABIC </w:instrText>
+      </w:r>
+      <w:r>
+        <w:fldChar w:fldCharType="separate"/>
+      </w:r>
+      <w:r>
+        <w:rPr>
+          <w:noProof/>
+        </w:rPr>
+        <w:t>6</w:t>
+      </w:r>
+      <w:r>
+        <w:fldChar w:fldCharType="end"/>
+      </w:r>
+      <w:r>
+        <w:t xml:space="preserve"> Klasyfikacja danych zbiór IRIS</w:t>
+      </w:r>
+    </w:p>
+    <w:p>
+      <w:pPr>
+        <w:keepNext/>
+        <w:jc w:val="both"/>
+      </w:pPr>
+      <w:r>
+        <w:rPr>
+          <w:noProof/>
           <w:sz w:val="30"/>
           <w:szCs w:val="30"/>
-        </w:rPr>
-      </w:pPr>
-      <w:r>
+          <w:lang w:eastAsia="pl-PL"/>
+        </w:rPr>
+        <w:drawing>
+          <wp:inline distT="0" distB="0" distL="0" distR="0" wp14:anchorId="73B9B738" wp14:editId="36B6CD44">
+            <wp:extent cx="4371110" cy="3153252"/>
+            <wp:effectExtent l="0" t="0" r="0" b="9525"/>
+            <wp:docPr id="7" name="Obraz 7" descr="C:\Users\bober\AppData\Local\Microsoft\Windows\INetCache\Content.Word\IRIS_KH.PNG"/>
+            <wp:cNvGraphicFramePr>
+              <a:graphicFrameLocks xmlns:a="http://schemas.openxmlformats.org/drawingml/2006/main" noChangeAspect="1"/>
+            </wp:cNvGraphicFramePr>
+            <a:graphic xmlns:a="http://schemas.openxmlformats.org/drawingml/2006/main">
+              <a:graphicData uri="http://schemas.openxmlformats.org/drawingml/2006/picture">
+                <pic:pic xmlns:pic="http://schemas.openxmlformats.org/drawingml/2006/picture">
+                  <pic:nvPicPr>
+                    <pic:cNvPr id="0" name="Picture 8" descr="C:\Users\bober\AppData\Local\Microsoft\Windows\INetCache\Content.Word\IRIS_KH.PNG"/>
+                    <pic:cNvPicPr>
+                      <a:picLocks noChangeAspect="1" noChangeArrowheads="1"/>
+                    </pic:cNvPicPr>
+                  </pic:nvPicPr>
+                  <pic:blipFill>
+                    <a:blip r:embed="rId30">
+                      <a:extLst>
+                        <a:ext uri="{28A0092B-C50C-407E-A947-70E740481C1C}">
+                          <a14:useLocalDpi xmlns:a14="http://schemas.microsoft.com/office/drawing/2010/main" val="0"/>
+                        </a:ext>
+                      </a:extLst>
+                    </a:blip>
+                    <a:srcRect/>
+                    <a:stretch>
+                      <a:fillRect/>
+                    </a:stretch>
+                  </pic:blipFill>
+                  <pic:spPr bwMode="auto">
+                    <a:xfrm>
+                      <a:off x="0" y="0"/>
+                      <a:ext cx="4422075" cy="3190018"/>
+                    </a:xfrm>
+                    <a:prstGeom prst="rect">
+                      <a:avLst/>
+                    </a:prstGeom>
+                    <a:noFill/>
+                    <a:ln>
+                      <a:noFill/>
+                    </a:ln>
+                  </pic:spPr>
+                </pic:pic>
+              </a:graphicData>
+            </a:graphic>
+          </wp:inline>
+        </w:drawing>
+      </w:r>
+    </w:p>
+    <w:p>
+      <w:pPr>
+        <w:pStyle w:val="Legenda"/>
+        <w:jc w:val="both"/>
+        <w:rPr>
+          <w:sz w:val="24"/>
+          <w:szCs w:val="24"/>
+        </w:rPr>
+      </w:pPr>
+      <w:r>
+        <w:t xml:space="preserve">Rysunek </w:t>
+      </w:r>
+      <w:r>
+        <w:fldChar w:fldCharType="begin"/>
+      </w:r>
+      <w:r>
+        <w:instrText xml:space="preserve"> SEQ Rysunek \* ARABIC </w:instrText>
+      </w:r>
+      <w:r>
+        <w:fldChar w:fldCharType="separate"/>
+      </w:r>
+      <w:r>
+        <w:rPr>
+          <w:noProof/>
+        </w:rPr>
+        <w:t>7</w:t>
+      </w:r>
+      <w:r>
+        <w:fldChar w:fldCharType="end"/>
+      </w:r>
+      <w:r>
+        <w:t xml:space="preserve"> Minimalizacja funkcji kosztu algorytmem </w:t>
+      </w:r>
+      <w:proofErr w:type="spellStart"/>
+      <w:r>
+        <w:t>Krill</w:t>
+      </w:r>
+      <w:proofErr w:type="spellEnd"/>
+      <w:r>
+        <w:t xml:space="preserve"> </w:t>
+      </w:r>
+      <w:proofErr w:type="spellStart"/>
+      <w:r>
+        <w:t>Herd</w:t>
+      </w:r>
+      <w:proofErr w:type="spellEnd"/>
+    </w:p>
+    <w:p>
+      <w:pPr>
+        <w:jc w:val="both"/>
+        <w:rPr>
+          <w:sz w:val="24"/>
+          <w:szCs w:val="24"/>
+        </w:rPr>
+      </w:pPr>
+      <w:r>
+        <w:rPr>
+          <w:sz w:val="24"/>
+          <w:szCs w:val="24"/>
+        </w:rPr>
+        <w:t xml:space="preserve">Dla 20 osobników krylu oraz 20 iteracji KH otrzymujemy średnią wartość prawidłowej klasyfikacji rzędu </w:t>
+      </w:r>
+      <w:r>
+        <w:rPr>
+          <w:sz w:val="24"/>
+          <w:szCs w:val="24"/>
+        </w:rPr>
+        <w:t xml:space="preserve">61% oraz odchylenie standardowe </w:t>
+      </w:r>
+      <w:r>
+        <w:rPr>
+          <w:sz w:val="24"/>
+          <w:szCs w:val="24"/>
+        </w:rPr>
+        <w:t>8.055</w:t>
+      </w:r>
+      <w:r>
+        <w:rPr>
+          <w:sz w:val="24"/>
+          <w:szCs w:val="24"/>
+        </w:rPr>
+        <w:t>%.</w:t>
+      </w:r>
+    </w:p>
+    <w:p>
+      <w:pPr>
+        <w:keepNext/>
+        <w:jc w:val="both"/>
+      </w:pPr>
+      <w:r>
+        <w:rPr>
+          <w:noProof/>
+          <w:sz w:val="24"/>
+          <w:szCs w:val="24"/>
+          <w:lang w:eastAsia="pl-PL"/>
+        </w:rPr>
+        <w:lastRenderedPageBreak/>
+        <w:drawing>
+          <wp:inline distT="0" distB="0" distL="0" distR="0" wp14:anchorId="3F996E0D" wp14:editId="0D46B650">
+            <wp:extent cx="5036128" cy="4139595"/>
+            <wp:effectExtent l="0" t="0" r="0" b="0"/>
+            <wp:docPr id="9" name="Obraz 9"/>
+            <wp:cNvGraphicFramePr>
+              <a:graphicFrameLocks xmlns:a="http://schemas.openxmlformats.org/drawingml/2006/main" noChangeAspect="1"/>
+            </wp:cNvGraphicFramePr>
+            <a:graphic xmlns:a="http://schemas.openxmlformats.org/drawingml/2006/main">
+              <a:graphicData uri="http://schemas.openxmlformats.org/drawingml/2006/picture">
+                <pic:pic xmlns:pic="http://schemas.openxmlformats.org/drawingml/2006/picture">
+                  <pic:nvPicPr>
+                    <pic:cNvPr id="1" name=""/>
+                    <pic:cNvPicPr/>
+                  </pic:nvPicPr>
+                  <pic:blipFill>
+                    <a:blip r:embed="rId31"/>
+                    <a:stretch>
+                      <a:fillRect/>
+                    </a:stretch>
+                  </pic:blipFill>
+                  <pic:spPr>
+                    <a:xfrm>
+                      <a:off x="0" y="0"/>
+                      <a:ext cx="5058591" cy="4158059"/>
+                    </a:xfrm>
+                    <a:prstGeom prst="rect">
+                      <a:avLst/>
+                    </a:prstGeom>
+                  </pic:spPr>
+                </pic:pic>
+              </a:graphicData>
+            </a:graphic>
+          </wp:inline>
+        </w:drawing>
+      </w:r>
+    </w:p>
+    <w:p>
+      <w:pPr>
+        <w:pStyle w:val="Legenda"/>
+        <w:jc w:val="both"/>
+      </w:pPr>
+      <w:r>
+        <w:t xml:space="preserve">Rysunek </w:t>
+      </w:r>
+      <w:r>
+        <w:fldChar w:fldCharType="begin"/>
+      </w:r>
+      <w:r>
+        <w:instrText xml:space="preserve"> SEQ Rysunek \* ARABIC </w:instrText>
+      </w:r>
+      <w:r>
+        <w:fldChar w:fldCharType="separate"/>
+      </w:r>
+      <w:r>
+        <w:rPr>
+          <w:noProof/>
+        </w:rPr>
+        <w:t>8</w:t>
+      </w:r>
+      <w:r>
+        <w:fldChar w:fldCharType="end"/>
+      </w:r>
+      <w:r>
+        <w:t xml:space="preserve"> </w:t>
+      </w:r>
+      <w:r>
+        <w:t>Porównanie poprawności klasyfikacji dla ma</w:t>
+      </w:r>
+      <w:r>
+        <w:t>n</w:t>
+      </w:r>
+      <w:r>
+        <w:t>ualnie wygenerowanego FIS oraz dla jego wersji z poprawionymi parametrami KH. Zbiór IRIS</w:t>
+      </w:r>
+      <w:r>
+        <w:t xml:space="preserve"> mniejsza ilość iteracji i osobników Krylu niż w przypadku przedstawionym na rysunku 5</w:t>
+      </w:r>
+    </w:p>
+    <w:p>
+      <w:pPr>
+        <w:jc w:val="both"/>
+        <w:rPr>
+          <w:sz w:val="24"/>
+          <w:szCs w:val="24"/>
+        </w:rPr>
+      </w:pPr>
+      <w:r>
+        <w:rPr>
+          <w:sz w:val="24"/>
+          <w:szCs w:val="24"/>
+        </w:rPr>
+        <w:t xml:space="preserve"> </w:t>
+      </w:r>
+    </w:p>
+    <w:p>
+      <w:pPr>
+        <w:jc w:val="both"/>
+        <w:rPr>
+          <w:sz w:val="24"/>
+          <w:szCs w:val="24"/>
+        </w:rPr>
+      </w:pPr>
+      <w:r>
+        <w:rPr>
+          <w:sz w:val="24"/>
+          <w:szCs w:val="24"/>
+        </w:rPr>
+        <w:t xml:space="preserve">Dla automatycznie wygenerowanego FIS z opcją </w:t>
+      </w:r>
+      <w:proofErr w:type="spellStart"/>
+      <w:r>
+        <w:rPr>
+          <w:sz w:val="24"/>
+          <w:szCs w:val="24"/>
+        </w:rPr>
+        <w:t>SubtractiveClustering</w:t>
+      </w:r>
+      <w:proofErr w:type="spellEnd"/>
+      <w:r>
+        <w:rPr>
+          <w:sz w:val="24"/>
+          <w:szCs w:val="24"/>
+        </w:rPr>
+        <w:t>, wyniki są znacząco lepsze:</w:t>
+      </w:r>
+    </w:p>
+    <w:p>
+      <w:pPr>
+        <w:keepNext/>
+        <w:jc w:val="both"/>
+      </w:pPr>
+      <w:r>
+        <w:rPr>
+          <w:sz w:val="24"/>
+          <w:szCs w:val="24"/>
+        </w:rPr>
+        <w:drawing>
+          <wp:inline distT="0" distB="0" distL="0" distR="0" wp14:anchorId="67E49E2D" wp14:editId="48951138">
+            <wp:extent cx="5760720" cy="2318385"/>
+            <wp:effectExtent l="0" t="0" r="0" b="5715"/>
+            <wp:docPr id="12" name="Obraz 12"/>
+            <wp:cNvGraphicFramePr>
+              <a:graphicFrameLocks xmlns:a="http://schemas.openxmlformats.org/drawingml/2006/main" noChangeAspect="1"/>
+            </wp:cNvGraphicFramePr>
+            <a:graphic xmlns:a="http://schemas.openxmlformats.org/drawingml/2006/main">
+              <a:graphicData uri="http://schemas.openxmlformats.org/drawingml/2006/picture">
+                <pic:pic xmlns:pic="http://schemas.openxmlformats.org/drawingml/2006/picture">
+                  <pic:nvPicPr>
+                    <pic:cNvPr id="1" name=""/>
+                    <pic:cNvPicPr/>
+                  </pic:nvPicPr>
+                  <pic:blipFill>
+                    <a:blip r:embed="rId32"/>
+                    <a:stretch>
+                      <a:fillRect/>
+                    </a:stretch>
+                  </pic:blipFill>
+                  <pic:spPr>
+                    <a:xfrm>
+                      <a:off x="0" y="0"/>
+                      <a:ext cx="5760720" cy="2318385"/>
+                    </a:xfrm>
+                    <a:prstGeom prst="rect">
+                      <a:avLst/>
+                    </a:prstGeom>
+                  </pic:spPr>
+                </pic:pic>
+              </a:graphicData>
+            </a:graphic>
+          </wp:inline>
+        </w:drawing>
+      </w:r>
+    </w:p>
+    <w:p>
+      <w:pPr>
+        <w:pStyle w:val="Legenda"/>
+        <w:jc w:val="both"/>
+        <w:rPr>
+          <w:sz w:val="24"/>
+          <w:szCs w:val="24"/>
+        </w:rPr>
+      </w:pPr>
+      <w:r>
+        <w:t xml:space="preserve">Rysunek </w:t>
+      </w:r>
+      <w:r>
+        <w:fldChar w:fldCharType="begin"/>
+      </w:r>
+      <w:r>
+        <w:instrText xml:space="preserve"> SEQ Rysunek \* ARABIC </w:instrText>
+      </w:r>
+      <w:r>
+        <w:fldChar w:fldCharType="separate"/>
+      </w:r>
+      <w:r>
+        <w:rPr>
+          <w:noProof/>
+        </w:rPr>
+        <w:t>9</w:t>
+      </w:r>
+      <w:r>
+        <w:fldChar w:fldCharType="end"/>
+      </w:r>
+      <w:r>
+        <w:t xml:space="preserve"> Procentowe wartości klasyfikacji automatycznie wygenerowanym FIS – Zbiór IRIS</w:t>
+      </w:r>
+    </w:p>
+    <w:p>
+      <w:pPr>
+        <w:jc w:val="both"/>
+        <w:rPr>
+          <w:sz w:val="24"/>
+          <w:szCs w:val="24"/>
+        </w:rPr>
+      </w:pPr>
+      <w:r>
+        <w:rPr>
+          <w:sz w:val="24"/>
+          <w:szCs w:val="24"/>
+        </w:rPr>
+        <w:t xml:space="preserve">Średnia wartość dobrze zaklasyfikowanych </w:t>
+      </w:r>
+      <w:r>
+        <w:rPr>
+          <w:sz w:val="24"/>
+          <w:szCs w:val="24"/>
+        </w:rPr>
+        <w:t>przypadków</w:t>
+      </w:r>
+      <w:r>
+        <w:rPr>
+          <w:sz w:val="24"/>
+          <w:szCs w:val="24"/>
+        </w:rPr>
+        <w:t xml:space="preserve"> wynosi </w:t>
+      </w:r>
+      <w:r>
+        <w:rPr>
+          <w:sz w:val="24"/>
+          <w:szCs w:val="24"/>
+        </w:rPr>
+        <w:t>96.667</w:t>
+      </w:r>
+      <w:r>
+        <w:rPr>
+          <w:sz w:val="24"/>
+          <w:szCs w:val="24"/>
+        </w:rPr>
+        <w:t xml:space="preserve">% </w:t>
+      </w:r>
+      <w:r>
+        <w:rPr>
+          <w:sz w:val="24"/>
+          <w:szCs w:val="24"/>
+        </w:rPr>
+        <w:t xml:space="preserve">z odchyleniem standardowym 0. Świadczy to o dobrze </w:t>
+      </w:r>
+      <w:r>
+        <w:rPr>
+          <w:sz w:val="24"/>
+          <w:szCs w:val="24"/>
+        </w:rPr>
+        <w:t>zoptymalizowanych</w:t>
+      </w:r>
+      <w:r>
+        <w:rPr>
+          <w:sz w:val="24"/>
+          <w:szCs w:val="24"/>
+        </w:rPr>
+        <w:t xml:space="preserve"> </w:t>
+      </w:r>
+      <w:r>
+        <w:rPr>
+          <w:sz w:val="24"/>
+          <w:szCs w:val="24"/>
+        </w:rPr>
+        <w:t>funkcjach</w:t>
+      </w:r>
+      <w:r>
+        <w:rPr>
+          <w:sz w:val="24"/>
+          <w:szCs w:val="24"/>
+        </w:rPr>
+        <w:t xml:space="preserve"> </w:t>
+      </w:r>
+      <w:proofErr w:type="spellStart"/>
+      <w:r>
+        <w:rPr>
+          <w:sz w:val="24"/>
+          <w:szCs w:val="24"/>
+        </w:rPr>
+        <w:t>matlaba</w:t>
+      </w:r>
+      <w:proofErr w:type="spellEnd"/>
+      <w:r>
+        <w:rPr>
+          <w:sz w:val="24"/>
+          <w:szCs w:val="24"/>
+        </w:rPr>
+        <w:t>.</w:t>
+      </w:r>
+      <w:r>
+        <w:rPr>
+          <w:sz w:val="24"/>
+          <w:szCs w:val="24"/>
+        </w:rPr>
+        <w:t xml:space="preserve"> Algorytm jest </w:t>
+      </w:r>
+      <w:r>
+        <w:rPr>
+          <w:sz w:val="24"/>
+          <w:szCs w:val="24"/>
+        </w:rPr>
+        <w:lastRenderedPageBreak/>
+        <w:t>na tyle dobry że poprawiając nasz manualny FIS algorytmem KH nie osiągnęlibyśmy tak prawidłowych wyników przy rozsądnym czasie wykonania programu.</w:t>
+      </w:r>
+    </w:p>
+    <w:p>
+      <w:pPr>
+        <w:jc w:val="both"/>
         <w:rPr>
           <w:sz w:val="30"/>
           <w:szCs w:val="30"/>
         </w:rPr>
-        <w:t xml:space="preserve">7. </w:t>
-      </w:r>
+      </w:pPr>
       <w:r>
         <w:rPr>
           <w:sz w:val="30"/>
           <w:szCs w:val="30"/>
         </w:rPr>
-        <w:t>Podsumowanie i Wnioski</w:t>
-      </w:r>
-    </w:p>
-    <w:p>
-      <w:pPr>
-        <w:jc w:val="both"/>
-        <w:rPr>
-          <w:sz w:val="24"/>
-          <w:szCs w:val="24"/>
-        </w:rPr>
-      </w:pPr>
-      <w:r>
-        <w:rPr>
-          <w:sz w:val="24"/>
-          <w:szCs w:val="24"/>
-        </w:rPr>
-        <w:t xml:space="preserve">Metody sztucznej inteligencji są jedną z najbardziej rozwijających się dziedzin nauki. Systemy takie jak </w:t>
-      </w:r>
-      <w:proofErr w:type="spellStart"/>
-      <w:r>
-        <w:rPr>
-          <w:sz w:val="24"/>
-          <w:szCs w:val="24"/>
-        </w:rPr>
-        <w:t>fuzzy</w:t>
+        <w:t>6.2 SEEDS</w:t>
+      </w:r>
+    </w:p>
+    <w:p>
+      <w:pPr>
+        <w:jc w:val="both"/>
+        <w:rPr>
+          <w:sz w:val="24"/>
+          <w:szCs w:val="24"/>
+        </w:rPr>
+      </w:pPr>
+      <w:r>
+        <w:rPr>
+          <w:sz w:val="24"/>
+          <w:szCs w:val="24"/>
+        </w:rPr>
+        <w:t>Zbiór testowy S</w:t>
+      </w:r>
+      <w:r>
+        <w:rPr>
+          <w:sz w:val="24"/>
+          <w:szCs w:val="24"/>
+        </w:rPr>
+        <w:t>EEDS składa się z 7 cech służących</w:t>
+      </w:r>
+      <w:r>
+        <w:rPr>
+          <w:sz w:val="24"/>
+          <w:szCs w:val="24"/>
+        </w:rPr>
+        <w:t xml:space="preserve"> jako 7 wejść do FIS</w:t>
+      </w:r>
+      <w:r>
+        <w:rPr>
+          <w:sz w:val="24"/>
+          <w:szCs w:val="24"/>
+        </w:rPr>
+        <w:t>. W ramach zbioru dostępne są 3 gatunki do klasyfikacji.</w:t>
+      </w:r>
+    </w:p>
+    <w:p>
+      <w:pPr>
+        <w:jc w:val="both"/>
+        <w:rPr>
+          <w:rStyle w:val="Normalny"/>
+          <w:rFonts w:ascii="Times New Roman" w:eastAsia="Times New Roman" w:hAnsi="Times New Roman" w:cs="Times New Roman"/>
+          <w:snapToGrid w:val="0"/>
+          <w:color w:val="000000"/>
+          <w:w w:val="0"/>
+          <w:sz w:val="0"/>
+          <w:szCs w:val="0"/>
+          <w:u w:color="000000"/>
+          <w:bdr w:val="none" w:sz="0" w:space="0" w:color="000000"/>
+          <w:shd w:val="clear" w:color="000000" w:fill="000000"/>
+          <w:lang w:val="x-none" w:eastAsia="x-none" w:bidi="x-none"/>
+        </w:rPr>
+      </w:pPr>
+      <w:r>
+        <w:rPr>
+          <w:sz w:val="24"/>
+          <w:szCs w:val="24"/>
+        </w:rPr>
+        <w:t>Dla manualnie wygenerowanego FIS uzyskujemy wartości</w:t>
+      </w:r>
+      <w:r>
+        <w:rPr>
+          <w:sz w:val="24"/>
+          <w:szCs w:val="24"/>
+        </w:rPr>
+        <w:t xml:space="preserve"> poprawnej klasyfikacji rzędu 27</w:t>
+      </w:r>
+      <w:r>
+        <w:rPr>
+          <w:sz w:val="24"/>
+          <w:szCs w:val="24"/>
+        </w:rPr>
+        <w:t xml:space="preserve">%. </w:t>
+      </w:r>
+      <w:r>
+        <w:rPr>
+          <w:sz w:val="24"/>
+          <w:szCs w:val="24"/>
+        </w:rPr>
+        <w:t>D</w:t>
+      </w:r>
+      <w:r>
+        <w:rPr>
+          <w:sz w:val="24"/>
+          <w:szCs w:val="24"/>
+        </w:rPr>
+        <w:t xml:space="preserve">la </w:t>
+      </w:r>
+      <w:r>
+        <w:rPr>
+          <w:sz w:val="24"/>
+          <w:szCs w:val="24"/>
+        </w:rPr>
+        <w:t>zmodyfikowanych</w:t>
+      </w:r>
+      <w:r>
+        <w:rPr>
+          <w:sz w:val="24"/>
+          <w:szCs w:val="24"/>
+        </w:rPr>
+        <w:t xml:space="preserve"> parametrów algorytmem </w:t>
+      </w:r>
+      <w:proofErr w:type="spellStart"/>
+      <w:r>
+        <w:rPr>
+          <w:sz w:val="24"/>
+          <w:szCs w:val="24"/>
+        </w:rPr>
+        <w:t>Krill</w:t>
       </w:r>
       <w:proofErr w:type="spellEnd"/>
       <w:r>
@@ -3710,115 +4541,165 @@
           <w:sz w:val="24"/>
           <w:szCs w:val="24"/>
         </w:rPr>
-        <w:t>inference</w:t>
-      </w:r>
-      <w:proofErr w:type="spellEnd"/>
-      <w:r>
-        <w:rPr>
-          <w:sz w:val="24"/>
-          <w:szCs w:val="24"/>
-        </w:rPr>
-        <w:t xml:space="preserve"> system</w:t>
-      </w:r>
-      <w:r>
-        <w:rPr>
-          <w:sz w:val="24"/>
-          <w:szCs w:val="24"/>
-        </w:rPr>
-        <w:t xml:space="preserve"> oparte na logice rozmytej pozwalają w prosty sposób sklasyfikować dane. Odpowiedni dobór reguł często automatyczny, umożliwia klasyfikację zarówno prostych zbiorów testowych opartych na ścisłych parametrach, po przez skomplikowane wielowymiarowe dane, aż po rozpoznawanie obrazów czy mowy. </w:t>
-      </w:r>
-      <w:r>
-        <w:rPr>
-          <w:sz w:val="24"/>
-          <w:szCs w:val="24"/>
-        </w:rPr>
-        <w:t xml:space="preserve">Sztuczna inteligencja pomaga w procesach optymalizacji. Ma to niebagatelny wpływ na rozwój ludzkości. Optymalizacja odpadów, minimalizacja zużycia energii czy kosztów produkcji oddziałuje bezpośrednio na naszą przyszłość. Odpowiednie algorytmy </w:t>
-      </w:r>
-      <w:proofErr w:type="spellStart"/>
-      <w:r>
-        <w:rPr>
-          <w:sz w:val="24"/>
-          <w:szCs w:val="24"/>
-        </w:rPr>
-        <w:t>metaheurystyczne</w:t>
-      </w:r>
-      <w:proofErr w:type="spellEnd"/>
-      <w:r>
-        <w:rPr>
-          <w:sz w:val="24"/>
-          <w:szCs w:val="24"/>
-        </w:rPr>
-        <w:t xml:space="preserve"> potrafią rozwiązać wiele problemów klasy NP-trudnych nieosiągalnych tradycyjnymi metodami.</w:t>
-      </w:r>
-    </w:p>
-    <w:p>
-      <w:pPr>
-        <w:jc w:val="both"/>
-        <w:rPr>
-          <w:sz w:val="24"/>
-          <w:szCs w:val="24"/>
-        </w:rPr>
-      </w:pPr>
-      <w:r>
-        <w:rPr>
-          <w:sz w:val="24"/>
-          <w:szCs w:val="24"/>
-        </w:rPr>
-        <w:t xml:space="preserve"> W realizowanym przez nas projekcie, poruszyliśmy temat zarówno s</w:t>
-      </w:r>
-      <w:r>
-        <w:rPr>
-          <w:sz w:val="24"/>
-          <w:szCs w:val="24"/>
-        </w:rPr>
-        <w:t>ystem</w:t>
-      </w:r>
-      <w:r>
-        <w:rPr>
-          <w:sz w:val="24"/>
-          <w:szCs w:val="24"/>
-        </w:rPr>
-        <w:t>u</w:t>
-      </w:r>
-      <w:r>
-        <w:rPr>
-          <w:sz w:val="24"/>
-          <w:szCs w:val="24"/>
-        </w:rPr>
-        <w:t xml:space="preserve"> wnioskowania rozmytego</w:t>
-      </w:r>
-      <w:r>
-        <w:rPr>
-          <w:sz w:val="24"/>
-          <w:szCs w:val="24"/>
-        </w:rPr>
-        <w:t xml:space="preserve"> FIS jak i algorytmów </w:t>
-      </w:r>
-      <w:proofErr w:type="spellStart"/>
-      <w:r>
-        <w:rPr>
-          <w:sz w:val="24"/>
-          <w:szCs w:val="24"/>
-        </w:rPr>
-        <w:t>metaheurystycznych</w:t>
-      </w:r>
-      <w:proofErr w:type="spellEnd"/>
-      <w:r>
-        <w:rPr>
-          <w:sz w:val="24"/>
-          <w:szCs w:val="24"/>
-        </w:rPr>
-        <w:t xml:space="preserve"> - KH (</w:t>
-      </w:r>
-      <w:proofErr w:type="spellStart"/>
-      <w:r>
-        <w:rPr>
-          <w:sz w:val="24"/>
-          <w:szCs w:val="24"/>
-        </w:rPr>
-        <w:t>Krill</w:t>
-      </w:r>
-      <w:proofErr w:type="spellEnd"/>
+        <w:t>Herd</w:t>
+      </w:r>
+      <w:proofErr w:type="spellEnd"/>
+      <w:r>
+        <w:rPr>
+          <w:sz w:val="24"/>
+          <w:szCs w:val="24"/>
+        </w:rPr>
+        <w:t xml:space="preserve"> widać poprawę jakości klasyfikacji. </w:t>
+      </w:r>
+      <w:r>
+        <w:rPr>
+          <w:sz w:val="24"/>
+          <w:szCs w:val="24"/>
+        </w:rPr>
+        <w:t>P</w:t>
+      </w:r>
+      <w:r>
+        <w:rPr>
+          <w:sz w:val="24"/>
+          <w:szCs w:val="24"/>
+        </w:rPr>
+        <w:t xml:space="preserve">arametry algorytmu KH to 100 iteracji oraz </w:t>
+      </w:r>
+      <w:r>
+        <w:rPr>
+          <w:sz w:val="24"/>
+          <w:szCs w:val="24"/>
+        </w:rPr>
+        <w:t>2</w:t>
+      </w:r>
+      <w:r>
+        <w:rPr>
+          <w:sz w:val="24"/>
+          <w:szCs w:val="24"/>
+        </w:rPr>
+        <w:t>0 osobników krylu. Dla zadanych parametró</w:t>
+      </w:r>
+      <w:r>
+        <w:rPr>
+          <w:sz w:val="24"/>
+          <w:szCs w:val="24"/>
+        </w:rPr>
+        <w:t>w klasyfikacja wynosi średnio 40</w:t>
+      </w:r>
+      <w:r>
+        <w:rPr>
+          <w:sz w:val="24"/>
+          <w:szCs w:val="24"/>
+        </w:rPr>
+        <w:t>%.</w:t>
+      </w:r>
+      <w:r>
+        <w:rPr>
+          <w:sz w:val="24"/>
+          <w:szCs w:val="24"/>
+        </w:rPr>
+        <w:t xml:space="preserve"> Można zauważyć że tak jak w IRIS dla</w:t>
+      </w:r>
+      <w:r>
+        <w:rPr>
+          <w:sz w:val="24"/>
+          <w:szCs w:val="24"/>
+        </w:rPr>
+        <w:t xml:space="preserve"> zbioru </w:t>
+      </w:r>
+      <w:r>
+        <w:rPr>
+          <w:sz w:val="24"/>
+          <w:szCs w:val="24"/>
+        </w:rPr>
+        <w:t xml:space="preserve">SEEDS </w:t>
+      </w:r>
+      <w:r>
+        <w:rPr>
+          <w:sz w:val="24"/>
+          <w:szCs w:val="24"/>
+        </w:rPr>
+        <w:t>większa liczba</w:t>
+      </w:r>
+      <w:r>
+        <w:rPr>
+          <w:sz w:val="24"/>
+          <w:szCs w:val="24"/>
+        </w:rPr>
+        <w:t xml:space="preserve"> iteracji oraz krylu zwiększa procentowo poprawność klasyfikacji, zwiększa się również czas wykonania programu w tym przypadku znacznie bardziej niż IRIS ze względu na większą ilość cech do modyfikacji. Odchylenie standardowe poprawności klasyfikacji poszczególnych iteracji pro</w:t>
+      </w:r>
+      <w:r>
+        <w:rPr>
+          <w:sz w:val="24"/>
+          <w:szCs w:val="24"/>
+        </w:rPr>
+        <w:t>gramu dla zadanych parametrów 18.319</w:t>
+      </w:r>
+      <w:r>
+        <w:rPr>
+          <w:sz w:val="24"/>
+          <w:szCs w:val="24"/>
+        </w:rPr>
+        <w:t>%.</w:t>
+      </w:r>
+      <w:r>
+        <w:rPr>
+          <w:sz w:val="24"/>
+          <w:szCs w:val="24"/>
+        </w:rPr>
+        <w:t xml:space="preserve"> Tak duża wartość odchylenia standardowego wynika z </w:t>
+      </w:r>
+      <w:proofErr w:type="spellStart"/>
+      <w:r>
+        <w:rPr>
+          <w:sz w:val="24"/>
+          <w:szCs w:val="24"/>
+        </w:rPr>
+        <w:t>metahurystycznej</w:t>
+      </w:r>
+      <w:proofErr w:type="spellEnd"/>
+      <w:r>
+        <w:rPr>
+          <w:sz w:val="24"/>
+          <w:szCs w:val="24"/>
+        </w:rPr>
+        <w:t xml:space="preserve"> natury algorytmu KH</w:t>
+      </w:r>
+      <w:r>
+        <w:rPr>
+          <w:sz w:val="24"/>
+          <w:szCs w:val="24"/>
+        </w:rPr>
+        <w:t>. Widać to na przykładzie poniższych wyników gdzie poprawna ilość klasyfikacji dla jednej z iteracji wykonania programu uzyskujemy wartość dużo gorszą niż przed modyfikacją-12% a dla następnej wartość znacznie lepszą-64%</w:t>
+      </w:r>
+      <w:r>
+        <w:rPr>
+          <w:sz w:val="24"/>
+          <w:szCs w:val="24"/>
+        </w:rPr>
+        <w:t xml:space="preserve">. </w:t>
+      </w:r>
+      <w:r>
+        <w:rPr>
+          <w:sz w:val="24"/>
+          <w:szCs w:val="24"/>
+        </w:rPr>
+        <w:t>Dla manualnego FIS w tym przypadku odc</w:t>
+      </w:r>
+      <w:r>
+        <w:rPr>
+          <w:sz w:val="24"/>
+          <w:szCs w:val="24"/>
+        </w:rPr>
+        <w:t>hylenie standardowe wynosi 9.943</w:t>
+      </w:r>
+      <w:r>
+        <w:rPr>
+          <w:sz w:val="24"/>
+          <w:szCs w:val="24"/>
+        </w:rPr>
+        <w:t>%</w:t>
+      </w:r>
       <w:r>
         <w:rPr>
           <w:sz w:val="24"/>
@@ -3826,201 +4707,421 @@
         </w:rPr>
         <w:t xml:space="preserve"> </w:t>
       </w:r>
-      <w:proofErr w:type="spellStart"/>
-      <w:r>
-        <w:rPr>
-          <w:sz w:val="24"/>
-          <w:szCs w:val="24"/>
-        </w:rPr>
-        <w:t>Herd</w:t>
-      </w:r>
-      <w:proofErr w:type="spellEnd"/>
-      <w:r>
-        <w:rPr>
-          <w:sz w:val="24"/>
-          <w:szCs w:val="24"/>
+      <w:r>
+        <w:rPr>
+          <w:sz w:val="24"/>
+          <w:szCs w:val="24"/>
+        </w:rPr>
+        <w:tab/>
+      </w:r>
+      <w:r>
+        <w:rPr>
+          <w:rStyle w:val="Normalny"/>
+          <w:rFonts w:ascii="Times New Roman" w:eastAsia="Times New Roman" w:hAnsi="Times New Roman" w:cs="Times New Roman"/>
+          <w:snapToGrid w:val="0"/>
+          <w:color w:val="000000"/>
+          <w:w w:val="0"/>
+          <w:sz w:val="0"/>
+          <w:szCs w:val="0"/>
+          <w:u w:color="000000"/>
+          <w:bdr w:val="none" w:sz="0" w:space="0" w:color="000000"/>
+          <w:shd w:val="clear" w:color="000000" w:fill="000000"/>
+          <w:lang w:val="x-none" w:eastAsia="x-none" w:bidi="x-none"/>
         </w:rPr>
         <w:t xml:space="preserve"> </w:t>
       </w:r>
-      <w:proofErr w:type="spellStart"/>
-      <w:r>
-        <w:rPr>
-          <w:sz w:val="24"/>
-          <w:szCs w:val="24"/>
-        </w:rPr>
-        <w:t>algorithm</w:t>
-      </w:r>
-      <w:proofErr w:type="spellEnd"/>
-      <w:r>
-        <w:rPr>
-          <w:sz w:val="24"/>
-          <w:szCs w:val="24"/>
-        </w:rPr>
-        <w:t>). Dowiedliśmy że w za pomocą KH można polepszyć parametry FIS w celu lepszej klasyfikacji danych. Przedstawione wyniki wyraźnie pokazują wzrost procentowy</w:t>
-      </w:r>
-      <w:r>
-        <w:rPr>
-          <w:sz w:val="24"/>
-          <w:szCs w:val="24"/>
-        </w:rPr>
-        <w:t xml:space="preserve"> poprawnie rozpoznanych informacji. Poprawność klasyfikacji rosła wraz z zwiększaniem liczby iteracji algorytmu KH oraz liczby osobników krylu.   </w:t>
-      </w:r>
-    </w:p>
-    <w:p>
-      <w:pPr>
-        <w:jc w:val="both"/>
-        <w:rPr>
-          <w:sz w:val="24"/>
-          <w:szCs w:val="24"/>
-        </w:rPr>
-      </w:pPr>
-      <w:r>
-        <w:rPr>
-          <w:sz w:val="24"/>
-          <w:szCs w:val="24"/>
-        </w:rPr>
-        <w:t xml:space="preserve">W trakcie realizacji projektu napotkaliśmy problem związany w wydajnością naszego programu. Algorytm </w:t>
-      </w:r>
-      <w:proofErr w:type="spellStart"/>
-      <w:r>
-        <w:rPr>
-          <w:sz w:val="24"/>
-          <w:szCs w:val="24"/>
-        </w:rPr>
-        <w:t>Krill</w:t>
-      </w:r>
-      <w:proofErr w:type="spellEnd"/>
-      <w:r>
-        <w:rPr>
-          <w:sz w:val="24"/>
-          <w:szCs w:val="24"/>
-        </w:rPr>
+    </w:p>
+    <w:p>
+      <w:pPr>
+        <w:keepNext/>
+        <w:jc w:val="both"/>
+      </w:pPr>
+      <w:r>
+        <w:rPr>
+          <w:noProof/>
+          <w:sz w:val="24"/>
+          <w:szCs w:val="24"/>
+          <w:lang w:eastAsia="pl-PL"/>
+        </w:rPr>
+        <w:drawing>
+          <wp:inline distT="0" distB="0" distL="0" distR="0" wp14:anchorId="048360DC" wp14:editId="3F277A3D">
+            <wp:extent cx="4822722" cy="4010531"/>
+            <wp:effectExtent l="0" t="0" r="0" b="9525"/>
+            <wp:docPr id="14" name="Obraz 14" descr="C:\Users\bober\AppData\Local\Temp\Rar$DIa10368.3108\results.png"/>
+            <wp:cNvGraphicFramePr>
+              <a:graphicFrameLocks xmlns:a="http://schemas.openxmlformats.org/drawingml/2006/main" noChangeAspect="1"/>
+            </wp:cNvGraphicFramePr>
+            <a:graphic xmlns:a="http://schemas.openxmlformats.org/drawingml/2006/main">
+              <a:graphicData uri="http://schemas.openxmlformats.org/drawingml/2006/picture">
+                <pic:pic xmlns:pic="http://schemas.openxmlformats.org/drawingml/2006/picture">
+                  <pic:nvPicPr>
+                    <pic:cNvPr id="0" name="Picture 5" descr="C:\Users\bober\AppData\Local\Temp\Rar$DIa10368.3108\results.png"/>
+                    <pic:cNvPicPr>
+                      <a:picLocks noChangeAspect="1" noChangeArrowheads="1"/>
+                    </pic:cNvPicPr>
+                  </pic:nvPicPr>
+                  <pic:blipFill>
+                    <a:blip r:embed="rId33">
+                      <a:extLst>
+                        <a:ext uri="{28A0092B-C50C-407E-A947-70E740481C1C}">
+                          <a14:useLocalDpi xmlns:a14="http://schemas.microsoft.com/office/drawing/2010/main" val="0"/>
+                        </a:ext>
+                      </a:extLst>
+                    </a:blip>
+                    <a:srcRect/>
+                    <a:stretch>
+                      <a:fillRect/>
+                    </a:stretch>
+                  </pic:blipFill>
+                  <pic:spPr bwMode="auto">
+                    <a:xfrm>
+                      <a:off x="0" y="0"/>
+                      <a:ext cx="4829011" cy="4015761"/>
+                    </a:xfrm>
+                    <a:prstGeom prst="rect">
+                      <a:avLst/>
+                    </a:prstGeom>
+                    <a:noFill/>
+                    <a:ln>
+                      <a:noFill/>
+                    </a:ln>
+                  </pic:spPr>
+                </pic:pic>
+              </a:graphicData>
+            </a:graphic>
+          </wp:inline>
+        </w:drawing>
+      </w:r>
+    </w:p>
+    <w:p>
+      <w:pPr>
+        <w:pStyle w:val="Legenda"/>
+        <w:jc w:val="both"/>
+      </w:pPr>
+      <w:r>
+        <w:t xml:space="preserve">Rysunek </w:t>
+      </w:r>
+      <w:r>
+        <w:fldChar w:fldCharType="begin"/>
+      </w:r>
+      <w:r>
+        <w:instrText xml:space="preserve"> SEQ Rysunek \* ARABIC </w:instrText>
+      </w:r>
+      <w:r>
+        <w:fldChar w:fldCharType="separate"/>
+      </w:r>
+      <w:r>
+        <w:rPr>
+          <w:noProof/>
+        </w:rPr>
+        <w:t>10</w:t>
+      </w:r>
+      <w:r>
+        <w:fldChar w:fldCharType="end"/>
+      </w:r>
+      <w:r>
         <w:t xml:space="preserve"> </w:t>
       </w:r>
-      <w:proofErr w:type="spellStart"/>
-      <w:r>
-        <w:rPr>
-          <w:sz w:val="24"/>
-          <w:szCs w:val="24"/>
-        </w:rPr>
-        <w:t>Herd</w:t>
-      </w:r>
-      <w:proofErr w:type="spellEnd"/>
-      <w:r>
-        <w:rPr>
-          <w:sz w:val="24"/>
-          <w:szCs w:val="24"/>
-        </w:rPr>
-        <w:t xml:space="preserve"> dla dużej liczby iteracji liczył się bardzo długo. Nie wynikało to bezpośrednio z</w:t>
-      </w:r>
-      <w:r>
-        <w:rPr>
-          <w:sz w:val="24"/>
-          <w:szCs w:val="24"/>
-        </w:rPr>
-        <w:t xml:space="preserve"> jego</w:t>
-      </w:r>
-      <w:r>
-        <w:rPr>
-          <w:sz w:val="24"/>
-          <w:szCs w:val="24"/>
-        </w:rPr>
-        <w:t xml:space="preserve"> implementacji lecz z funkcji obliczającej koszt. W ciele tej funkcji są pobierane i zmieniane dane w systemie wnioskowania rozmytego. Te operacje są dość kosztowne i dla bardzo wielu iteracji algorytm dział zdecydowanie zbyt wolno. Dodatkowo aby poprawić działanie algorytmu należy odpowiednio zwiększyć jego para</w:t>
-      </w:r>
-      <w:r>
-        <w:rPr>
-          <w:sz w:val="24"/>
-          <w:szCs w:val="24"/>
-        </w:rPr>
-        <w:t>metry (liczbę iteracji i kryli)</w:t>
-      </w:r>
-      <w:r>
-        <w:rPr>
-          <w:sz w:val="24"/>
-          <w:szCs w:val="24"/>
-        </w:rPr>
-        <w:t xml:space="preserve"> co przy tak kosztownej funkcji obliczania kosztu znacznie wydłuża działanie algorytmu</w:t>
-      </w:r>
-      <w:bookmarkStart w:id="0" w:name="_GoBack"/>
-      <w:bookmarkEnd w:id="0"/>
-      <w:r>
-        <w:rPr>
-          <w:sz w:val="24"/>
-          <w:szCs w:val="24"/>
-        </w:rPr>
-        <w:t xml:space="preserve">. </w:t>
-      </w:r>
-    </w:p>
-    <w:p>
-      <w:pPr>
-        <w:jc w:val="both"/>
-        <w:rPr>
-          <w:sz w:val="24"/>
-          <w:szCs w:val="24"/>
-        </w:rPr>
-      </w:pPr>
-      <w:r>
-        <w:rPr>
-          <w:sz w:val="24"/>
-          <w:szCs w:val="24"/>
-        </w:rPr>
-        <w:t xml:space="preserve">Problem świadczy o tym że wybrana metodyka zmiany parametrów nie jest najlepszą opcją. W projekcie wykorzystaliśmy również automatyczny sposób generowania FIS funkcją </w:t>
-      </w:r>
-      <w:proofErr w:type="spellStart"/>
-      <w:r>
-        <w:rPr>
-          <w:sz w:val="24"/>
-          <w:szCs w:val="24"/>
-        </w:rPr>
-        <w:t>genfis</w:t>
-      </w:r>
-      <w:proofErr w:type="spellEnd"/>
-      <w:r>
-        <w:rPr>
-          <w:sz w:val="24"/>
-          <w:szCs w:val="24"/>
-        </w:rPr>
-        <w:t xml:space="preserve">. </w:t>
-      </w:r>
+      <w:r>
+        <w:t>Porównanie poprawności klasyfikacji dla manualnie wygenerowanego FIS oraz dla jego wersji z poprawio</w:t>
+      </w:r>
+      <w:r>
+        <w:t>nymi parametrami KH. Zbiór SEEDS</w:t>
+      </w:r>
+    </w:p>
+    <w:p>
+      <w:pPr>
+        <w:keepNext/>
+        <w:jc w:val="both"/>
+      </w:pPr>
       <w:r>
         <w:rPr>
           <w:sz w:val="24"/>
           <w:szCs w:val="24"/>
         </w:rPr>
         <w:lastRenderedPageBreak/>
-        <w:t>Tak wygenerowany system dużo lepiej klasyfikował dane, a jego stworzenie nie wymagało długotrwałych obliczeń.</w:t>
-      </w:r>
-    </w:p>
-    <w:p>
-      <w:pPr>
-        <w:jc w:val="both"/>
-        <w:rPr>
-          <w:sz w:val="24"/>
-          <w:szCs w:val="24"/>
-        </w:rPr>
-      </w:pPr>
-      <w:r>
-        <w:rPr>
-          <w:sz w:val="24"/>
-          <w:szCs w:val="24"/>
-        </w:rPr>
-        <w:t xml:space="preserve">Podsumowując projekt wykazał że zarówno logika rozmyta jak i algorytmy </w:t>
-      </w:r>
-      <w:proofErr w:type="spellStart"/>
-      <w:r>
-        <w:rPr>
-          <w:sz w:val="24"/>
-          <w:szCs w:val="24"/>
-        </w:rPr>
-        <w:t>metaheurystczne</w:t>
-      </w:r>
-      <w:proofErr w:type="spellEnd"/>
-      <w:r>
-        <w:rPr>
-          <w:sz w:val="24"/>
-          <w:szCs w:val="24"/>
-        </w:rPr>
-        <w:t xml:space="preserve"> inspirowane naturą to potężne narzędzia informatyczne. Można dzięki nimi w dobry sposób sklasyfikować dane. Najważniejsze jest jednak poprawne użycie tych narzędzi jak i poprawne zadanie problemu. W niektórych przypadkach istnieją łatwiejsze i bardziej wydajne metody rozwiązywania danych zagadnień a użycie sztucznej inteligencji nie zawsze jest najlepszym wyborem.</w:t>
+        <w:t>.</w:t>
+      </w:r>
+      <w:r>
+        <w:rPr>
+          <w:noProof/>
+          <w:sz w:val="24"/>
+          <w:szCs w:val="24"/>
+          <w:lang w:eastAsia="pl-PL"/>
+        </w:rPr>
+        <w:drawing>
+          <wp:inline distT="0" distB="0" distL="0" distR="0" wp14:anchorId="45422F5A" wp14:editId="171F57A1">
+            <wp:extent cx="6048164" cy="2948080"/>
+            <wp:effectExtent l="0" t="0" r="0" b="5080"/>
+            <wp:docPr id="15" name="Obraz 15" descr="C:\Users\bober\AppData\Local\Temp\Rar$DIa10368.45360\figure4.jpg"/>
+            <wp:cNvGraphicFramePr>
+              <a:graphicFrameLocks xmlns:a="http://schemas.openxmlformats.org/drawingml/2006/main" noChangeAspect="1"/>
+            </wp:cNvGraphicFramePr>
+            <a:graphic xmlns:a="http://schemas.openxmlformats.org/drawingml/2006/main">
+              <a:graphicData uri="http://schemas.openxmlformats.org/drawingml/2006/picture">
+                <pic:pic xmlns:pic="http://schemas.openxmlformats.org/drawingml/2006/picture">
+                  <pic:nvPicPr>
+                    <pic:cNvPr id="0" name="Picture 6" descr="C:\Users\bober\AppData\Local\Temp\Rar$DIa10368.45360\figure4.jpg"/>
+                    <pic:cNvPicPr>
+                      <a:picLocks noChangeAspect="1" noChangeArrowheads="1"/>
+                    </pic:cNvPicPr>
+                  </pic:nvPicPr>
+                  <pic:blipFill>
+                    <a:blip r:embed="rId34" cstate="print">
+                      <a:extLst>
+                        <a:ext uri="{28A0092B-C50C-407E-A947-70E740481C1C}">
+                          <a14:useLocalDpi xmlns:a14="http://schemas.microsoft.com/office/drawing/2010/main" val="0"/>
+                        </a:ext>
+                      </a:extLst>
+                    </a:blip>
+                    <a:srcRect/>
+                    <a:stretch>
+                      <a:fillRect/>
+                    </a:stretch>
+                  </pic:blipFill>
+                  <pic:spPr bwMode="auto">
+                    <a:xfrm>
+                      <a:off x="0" y="0"/>
+                      <a:ext cx="6061148" cy="2954409"/>
+                    </a:xfrm>
+                    <a:prstGeom prst="rect">
+                      <a:avLst/>
+                    </a:prstGeom>
+                    <a:noFill/>
+                    <a:ln>
+                      <a:noFill/>
+                    </a:ln>
+                  </pic:spPr>
+                </pic:pic>
+              </a:graphicData>
+            </a:graphic>
+          </wp:inline>
+        </w:drawing>
+      </w:r>
+    </w:p>
+    <w:p>
+      <w:pPr>
+        <w:pStyle w:val="Legenda"/>
+        <w:jc w:val="both"/>
+        <w:rPr>
+          <w:sz w:val="24"/>
+          <w:szCs w:val="24"/>
+        </w:rPr>
+      </w:pPr>
+      <w:r>
+        <w:t xml:space="preserve">Rysunek </w:t>
+      </w:r>
+      <w:r>
+        <w:fldChar w:fldCharType="begin"/>
+      </w:r>
+      <w:r>
+        <w:instrText xml:space="preserve"> SEQ Rysunek \* ARABIC </w:instrText>
+      </w:r>
+      <w:r>
+        <w:fldChar w:fldCharType="separate"/>
+      </w:r>
+      <w:r>
+        <w:rPr>
+          <w:noProof/>
+        </w:rPr>
+        <w:t>11</w:t>
+      </w:r>
+      <w:r>
+        <w:fldChar w:fldCharType="end"/>
+      </w:r>
+      <w:r>
+        <w:t xml:space="preserve"> Klasyfikacja danych zbiór SEEDS.</w:t>
+      </w:r>
+    </w:p>
+    <w:p>
+      <w:pPr>
+        <w:keepNext/>
+        <w:jc w:val="both"/>
+      </w:pPr>
+      <w:r>
+        <w:rPr>
+          <w:sz w:val="24"/>
+          <w:szCs w:val="24"/>
+        </w:rPr>
+        <w:t>Również w tym przypadku automatycznie wygenerowany</w:t>
+      </w:r>
+      <w:r>
+        <w:rPr>
+          <w:sz w:val="24"/>
+          <w:szCs w:val="24"/>
+        </w:rPr>
+        <w:t xml:space="preserve"> FIS z opcją </w:t>
+      </w:r>
+      <w:proofErr w:type="spellStart"/>
+      <w:r>
+        <w:rPr>
+          <w:sz w:val="24"/>
+          <w:szCs w:val="24"/>
+        </w:rPr>
+        <w:t>SubtractiveClustering</w:t>
+      </w:r>
+      <w:proofErr w:type="spellEnd"/>
+      <w:r>
+        <w:rPr>
+          <w:sz w:val="24"/>
+          <w:szCs w:val="24"/>
+        </w:rPr>
+        <w:t xml:space="preserve">, </w:t>
+      </w:r>
+      <w:r>
+        <w:rPr>
+          <w:sz w:val="24"/>
+          <w:szCs w:val="24"/>
+        </w:rPr>
+        <w:t>zwraca wyniki</w:t>
+      </w:r>
+      <w:r>
+        <w:rPr>
+          <w:sz w:val="24"/>
+          <w:szCs w:val="24"/>
+        </w:rPr>
+        <w:t xml:space="preserve"> znacząco lepsze:</w:t>
+      </w:r>
+      <w:r>
+        <w:rPr>
+          <w:sz w:val="24"/>
+          <w:szCs w:val="24"/>
+        </w:rPr>
+        <w:tab/>
+      </w:r>
+      <w:r>
+        <w:rPr>
+          <w:sz w:val="24"/>
+          <w:szCs w:val="24"/>
+        </w:rPr>
+        <w:tab/>
+      </w:r>
+      <w:r>
+        <w:rPr>
+          <w:noProof/>
+          <w:sz w:val="24"/>
+          <w:szCs w:val="24"/>
+          <w:lang w:eastAsia="pl-PL"/>
+        </w:rPr>
+        <w:drawing>
+          <wp:inline distT="0" distB="0" distL="0" distR="0" wp14:anchorId="53B4E7F9" wp14:editId="5E34173E">
+            <wp:extent cx="5760720" cy="3513700"/>
+            <wp:effectExtent l="0" t="0" r="0" b="0"/>
+            <wp:docPr id="16" name="Obraz 16" descr="C:\Users\bober\AppData\Local\Temp\Rar$DIa10368.44498\genfis.png"/>
+            <wp:cNvGraphicFramePr>
+              <a:graphicFrameLocks xmlns:a="http://schemas.openxmlformats.org/drawingml/2006/main" noChangeAspect="1"/>
+            </wp:cNvGraphicFramePr>
+            <a:graphic xmlns:a="http://schemas.openxmlformats.org/drawingml/2006/main">
+              <a:graphicData uri="http://schemas.openxmlformats.org/drawingml/2006/picture">
+                <pic:pic xmlns:pic="http://schemas.openxmlformats.org/drawingml/2006/picture">
+                  <pic:nvPicPr>
+                    <pic:cNvPr id="0" name="Picture 7" descr="C:\Users\bober\AppData\Local\Temp\Rar$DIa10368.44498\genfis.png"/>
+                    <pic:cNvPicPr>
+                      <a:picLocks noChangeAspect="1" noChangeArrowheads="1"/>
+                    </pic:cNvPicPr>
+                  </pic:nvPicPr>
+                  <pic:blipFill>
+                    <a:blip r:embed="rId35">
+                      <a:extLst>
+                        <a:ext uri="{28A0092B-C50C-407E-A947-70E740481C1C}">
+                          <a14:useLocalDpi xmlns:a14="http://schemas.microsoft.com/office/drawing/2010/main" val="0"/>
+                        </a:ext>
+                      </a:extLst>
+                    </a:blip>
+                    <a:srcRect/>
+                    <a:stretch>
+                      <a:fillRect/>
+                    </a:stretch>
+                  </pic:blipFill>
+                  <pic:spPr bwMode="auto">
+                    <a:xfrm>
+                      <a:off x="0" y="0"/>
+                      <a:ext cx="5760720" cy="3513700"/>
+                    </a:xfrm>
+                    <a:prstGeom prst="rect">
+                      <a:avLst/>
+                    </a:prstGeom>
+                    <a:noFill/>
+                    <a:ln>
+                      <a:noFill/>
+                    </a:ln>
+                  </pic:spPr>
+                </pic:pic>
+              </a:graphicData>
+            </a:graphic>
+          </wp:inline>
+        </w:drawing>
+      </w:r>
+    </w:p>
+    <w:p>
+      <w:pPr>
+        <w:pStyle w:val="Legenda"/>
+        <w:jc w:val="both"/>
+        <w:rPr>
+          <w:sz w:val="24"/>
+          <w:szCs w:val="24"/>
+        </w:rPr>
+      </w:pPr>
+      <w:r>
+        <w:t xml:space="preserve">Rysunek </w:t>
+      </w:r>
+      <w:r>
+        <w:fldChar w:fldCharType="begin"/>
+      </w:r>
+      <w:r>
+        <w:instrText xml:space="preserve"> SEQ Rysunek \* ARABIC </w:instrText>
+      </w:r>
+      <w:r>
+        <w:fldChar w:fldCharType="separate"/>
+      </w:r>
+      <w:r>
+        <w:rPr>
+          <w:noProof/>
+        </w:rPr>
+        <w:t>12</w:t>
+      </w:r>
+      <w:r>
+        <w:fldChar w:fldCharType="end"/>
+      </w:r>
+      <w:r>
+        <w:t xml:space="preserve"> </w:t>
+      </w:r>
+      <w:r>
+        <w:t>Procentowe wartości klasyfikacji automatyczni</w:t>
+      </w:r>
+      <w:r>
+        <w:t>e wygenerowanym FIS – Zbiór SEEDS</w:t>
+      </w:r>
+    </w:p>
+    <w:p>
+      <w:pPr>
+        <w:jc w:val="both"/>
+        <w:rPr>
+          <w:sz w:val="24"/>
+          <w:szCs w:val="24"/>
+        </w:rPr>
+      </w:pPr>
+      <w:r>
+        <w:rPr>
+          <w:sz w:val="24"/>
+          <w:szCs w:val="24"/>
+        </w:rPr>
+        <w:t>Dla zbioru danych testowych SEEDS automatycznie wygenerowany FIS</w:t>
+      </w:r>
+      <w:r>
+        <w:rPr>
+          <w:sz w:val="24"/>
+          <w:szCs w:val="24"/>
+        </w:rPr>
+        <w:t xml:space="preserve"> poprawnie klasyfikuje dane na poziomie 85,714%. Jest to wynik o około 11 punktów procentowych gorszy niż dla zbioru IRIS. Jednak wynik ten jest wystarczająco dobry a czas generacji FIS jest bardzo mały rzędu jednej sekundy. Na tym samym środowisku dla proponowanego rozwiązania </w:t>
+      </w:r>
+      <w:r>
+        <w:rPr>
+          <w:sz w:val="24"/>
+          <w:szCs w:val="24"/>
+        </w:rPr>
+        <w:lastRenderedPageBreak/>
+        <w:t>optymalizacji parametrów ręcznie wygenerowanego FIS z podanymi wyżej parametrami algorytmu KH czas liczony jest w godzinach a wynik znacząco gorszy. Wynika to z kosztownej funkcji obliczania kosztu, gdzie pobierane i zapisywane są dane z FIS.</w:t>
       </w:r>
     </w:p>
     <w:p>
@@ -4036,65 +5137,1178 @@
           <w:sz w:val="30"/>
           <w:szCs w:val="30"/>
         </w:rPr>
-        <w:t xml:space="preserve">8. </w:t>
-      </w:r>
-      <w:r>
+        <w:t>6.3 WINE</w:t>
+      </w:r>
+    </w:p>
+    <w:p>
+      <w:pPr>
+        <w:jc w:val="both"/>
+        <w:rPr>
+          <w:sz w:val="24"/>
+          <w:szCs w:val="24"/>
+        </w:rPr>
+      </w:pPr>
+      <w:r>
+        <w:rPr>
+          <w:sz w:val="24"/>
+          <w:szCs w:val="24"/>
+        </w:rPr>
+        <w:t>Dla zbioru testowego WINE</w:t>
+      </w:r>
+      <w:r>
+        <w:rPr>
+          <w:sz w:val="24"/>
+          <w:szCs w:val="24"/>
+        </w:rPr>
+        <w:t xml:space="preserve"> </w:t>
+      </w:r>
+      <w:r>
+        <w:rPr>
+          <w:sz w:val="24"/>
+          <w:szCs w:val="24"/>
+        </w:rPr>
+        <w:t>wybraliśmy 8 parametrów opisujący zbiór oraz 175 danych wejściowych zamiast 178.</w:t>
+      </w:r>
+      <w:r>
+        <w:rPr>
+          <w:sz w:val="24"/>
+          <w:szCs w:val="24"/>
+        </w:rPr>
+        <w:t xml:space="preserve"> </w:t>
+      </w:r>
+      <w:r>
+        <w:rPr>
+          <w:sz w:val="24"/>
+          <w:szCs w:val="24"/>
+        </w:rPr>
+        <w:t>W ramach zbioru dostępne są 3 gatunki do klasyfikacji.</w:t>
+      </w:r>
+    </w:p>
+    <w:p>
+      <w:pPr>
+        <w:keepNext/>
+        <w:jc w:val="both"/>
+      </w:pPr>
+      <w:r>
+        <w:rPr>
+          <w:sz w:val="24"/>
+          <w:szCs w:val="24"/>
+        </w:rPr>
+        <w:t>Dla manualnie wygenerowanego FIS uzyskujemy wartości</w:t>
+      </w:r>
+      <w:r>
+        <w:rPr>
+          <w:sz w:val="24"/>
+          <w:szCs w:val="24"/>
+        </w:rPr>
+        <w:t xml:space="preserve"> poprawnej klasyfikacji rzędu 38</w:t>
+      </w:r>
+      <w:r>
+        <w:rPr>
+          <w:sz w:val="24"/>
+          <w:szCs w:val="24"/>
+        </w:rPr>
+        <w:t>%. Natomiast dla</w:t>
+      </w:r>
+      <w:r>
+        <w:rPr>
+          <w:sz w:val="24"/>
+          <w:szCs w:val="24"/>
+        </w:rPr>
+        <w:t xml:space="preserve"> modyfikacji parametrów algorytmem</w:t>
+      </w:r>
+      <w:r>
+        <w:rPr>
+          <w:sz w:val="24"/>
+          <w:szCs w:val="24"/>
+        </w:rPr>
+        <w:t xml:space="preserve"> </w:t>
+      </w:r>
+      <w:proofErr w:type="spellStart"/>
+      <w:r>
+        <w:rPr>
+          <w:sz w:val="24"/>
+          <w:szCs w:val="24"/>
+        </w:rPr>
+        <w:t>Krill</w:t>
+      </w:r>
+      <w:proofErr w:type="spellEnd"/>
+      <w:r>
+        <w:rPr>
+          <w:sz w:val="24"/>
+          <w:szCs w:val="24"/>
+        </w:rPr>
+        <w:t xml:space="preserve"> </w:t>
+      </w:r>
+      <w:proofErr w:type="spellStart"/>
+      <w:r>
+        <w:rPr>
+          <w:sz w:val="24"/>
+          <w:szCs w:val="24"/>
+        </w:rPr>
+        <w:t>Herd</w:t>
+      </w:r>
+      <w:proofErr w:type="spellEnd"/>
+      <w:r>
+        <w:rPr>
+          <w:sz w:val="24"/>
+          <w:szCs w:val="24"/>
+        </w:rPr>
+        <w:t xml:space="preserve"> widać poprawę jakości klasyfikacji. W przedstawionych poniżej wynikach, parametry algorytmu KH to </w:t>
+      </w:r>
+      <w:r>
+        <w:rPr>
+          <w:sz w:val="24"/>
+          <w:szCs w:val="24"/>
+        </w:rPr>
+        <w:t>40</w:t>
+      </w:r>
+      <w:r>
+        <w:rPr>
+          <w:sz w:val="24"/>
+          <w:szCs w:val="24"/>
+        </w:rPr>
+        <w:t xml:space="preserve"> iteracji oraz </w:t>
+      </w:r>
+      <w:r>
+        <w:rPr>
+          <w:sz w:val="24"/>
+          <w:szCs w:val="24"/>
+        </w:rPr>
+        <w:t>25</w:t>
+      </w:r>
+      <w:r>
+        <w:rPr>
+          <w:sz w:val="24"/>
+          <w:szCs w:val="24"/>
+        </w:rPr>
+        <w:t xml:space="preserve"> osobników krylu. Dla zadanych parametró</w:t>
+      </w:r>
+      <w:r>
+        <w:rPr>
+          <w:sz w:val="24"/>
+          <w:szCs w:val="24"/>
+        </w:rPr>
+        <w:t>w klasyfikacja wynosi średnio 62</w:t>
+      </w:r>
+      <w:r>
+        <w:rPr>
+          <w:sz w:val="24"/>
+          <w:szCs w:val="24"/>
+        </w:rPr>
+        <w:t>%. Można zauważyć że dla większej liczby iteracji oraz krylu zwiększa się procentowo poprawność klasyfikacji, zwiększa się również czas wykonania programu</w:t>
+      </w:r>
+      <w:r>
+        <w:rPr>
+          <w:sz w:val="24"/>
+          <w:szCs w:val="24"/>
+        </w:rPr>
+        <w:t xml:space="preserve"> w tym przypadku znacznie bardziej niż IRIS ze względu na większą ilość cech do modyfikacji</w:t>
+      </w:r>
+      <w:r>
+        <w:rPr>
+          <w:sz w:val="24"/>
+          <w:szCs w:val="24"/>
+        </w:rPr>
+        <w:t>. Odchylenie standardowe poprawności klasyfikacji poszczególnych iteracji pro</w:t>
+      </w:r>
+      <w:r>
+        <w:rPr>
+          <w:sz w:val="24"/>
+          <w:szCs w:val="24"/>
+        </w:rPr>
+        <w:t>gramu dla zadanych parametrów 2.555</w:t>
+      </w:r>
+      <w:r>
+        <w:rPr>
+          <w:sz w:val="24"/>
+          <w:szCs w:val="24"/>
+        </w:rPr>
+        <w:t>%</w:t>
+      </w:r>
+      <w:r>
+        <w:rPr>
+          <w:sz w:val="24"/>
+          <w:szCs w:val="24"/>
+        </w:rPr>
+        <w:t>.</w:t>
+      </w:r>
+      <w:r>
+        <w:rPr>
+          <w:sz w:val="24"/>
+          <w:szCs w:val="24"/>
+        </w:rPr>
+        <w:t xml:space="preserve"> </w:t>
+      </w:r>
+      <w:r>
+        <w:rPr>
+          <w:sz w:val="24"/>
+          <w:szCs w:val="24"/>
+        </w:rPr>
+        <w:t>Dla manualnego FIS w tym przypadku</w:t>
+      </w:r>
+      <w:r>
+        <w:rPr>
+          <w:sz w:val="24"/>
+          <w:szCs w:val="24"/>
+        </w:rPr>
+        <w:t xml:space="preserve"> odchylenie standardowe wynosi 9.664</w:t>
+      </w:r>
+      <w:r>
+        <w:rPr>
+          <w:sz w:val="24"/>
+          <w:szCs w:val="24"/>
+        </w:rPr>
+        <w:t>%.</w:t>
+      </w:r>
+      <w:r>
+        <w:rPr>
+          <w:sz w:val="24"/>
+          <w:szCs w:val="24"/>
+        </w:rPr>
+        <w:t xml:space="preserve"> </w:t>
+      </w:r>
+      <w:r>
+        <w:rPr>
+          <w:noProof/>
+          <w:sz w:val="24"/>
+          <w:szCs w:val="24"/>
+          <w:lang w:eastAsia="pl-PL"/>
+        </w:rPr>
+        <w:drawing>
+          <wp:inline distT="0" distB="0" distL="0" distR="0" wp14:anchorId="284D6CCE" wp14:editId="3D53D5CE">
+            <wp:extent cx="5760720" cy="2808351"/>
+            <wp:effectExtent l="0" t="0" r="0" b="0"/>
+            <wp:docPr id="10" name="Obraz 10" descr="C:\Users\bober\AppData\Local\Temp\Rar$DIa22300.39690\figure5.jpg"/>
+            <wp:cNvGraphicFramePr>
+              <a:graphicFrameLocks xmlns:a="http://schemas.openxmlformats.org/drawingml/2006/main" noChangeAspect="1"/>
+            </wp:cNvGraphicFramePr>
+            <a:graphic xmlns:a="http://schemas.openxmlformats.org/drawingml/2006/main">
+              <a:graphicData uri="http://schemas.openxmlformats.org/drawingml/2006/picture">
+                <pic:pic xmlns:pic="http://schemas.openxmlformats.org/drawingml/2006/picture">
+                  <pic:nvPicPr>
+                    <pic:cNvPr id="0" name="Picture 3" descr="C:\Users\bober\AppData\Local\Temp\Rar$DIa22300.39690\figure5.jpg"/>
+                    <pic:cNvPicPr>
+                      <a:picLocks noChangeAspect="1" noChangeArrowheads="1"/>
+                    </pic:cNvPicPr>
+                  </pic:nvPicPr>
+                  <pic:blipFill>
+                    <a:blip r:embed="rId36" cstate="print">
+                      <a:extLst>
+                        <a:ext uri="{28A0092B-C50C-407E-A947-70E740481C1C}">
+                          <a14:useLocalDpi xmlns:a14="http://schemas.microsoft.com/office/drawing/2010/main" val="0"/>
+                        </a:ext>
+                      </a:extLst>
+                    </a:blip>
+                    <a:srcRect/>
+                    <a:stretch>
+                      <a:fillRect/>
+                    </a:stretch>
+                  </pic:blipFill>
+                  <pic:spPr bwMode="auto">
+                    <a:xfrm>
+                      <a:off x="0" y="0"/>
+                      <a:ext cx="5760720" cy="2808351"/>
+                    </a:xfrm>
+                    <a:prstGeom prst="rect">
+                      <a:avLst/>
+                    </a:prstGeom>
+                    <a:noFill/>
+                    <a:ln>
+                      <a:noFill/>
+                    </a:ln>
+                  </pic:spPr>
+                </pic:pic>
+              </a:graphicData>
+            </a:graphic>
+          </wp:inline>
+        </w:drawing>
+      </w:r>
+    </w:p>
+    <w:p>
+      <w:pPr>
+        <w:pStyle w:val="Legenda"/>
+        <w:jc w:val="both"/>
+        <w:rPr>
+          <w:sz w:val="24"/>
+          <w:szCs w:val="24"/>
+        </w:rPr>
+      </w:pPr>
+      <w:r>
+        <w:t xml:space="preserve">Rysunek </w:t>
+      </w:r>
+      <w:r>
+        <w:fldChar w:fldCharType="begin"/>
+      </w:r>
+      <w:r>
+        <w:instrText xml:space="preserve"> SEQ Rysunek \* ARABIC </w:instrText>
+      </w:r>
+      <w:r>
+        <w:fldChar w:fldCharType="separate"/>
+      </w:r>
+      <w:r>
+        <w:rPr>
+          <w:noProof/>
+        </w:rPr>
+        <w:t>13</w:t>
+      </w:r>
+      <w:r>
+        <w:fldChar w:fldCharType="end"/>
+      </w:r>
+      <w:r>
+        <w:t xml:space="preserve"> Klasyfikacja danych  zbiór WINE</w:t>
+      </w:r>
+    </w:p>
+    <w:p>
+      <w:pPr>
+        <w:keepNext/>
+        <w:jc w:val="both"/>
+      </w:pPr>
+      <w:r>
+        <w:rPr>
+          <w:noProof/>
+          <w:sz w:val="24"/>
+          <w:szCs w:val="24"/>
+          <w:lang w:eastAsia="pl-PL"/>
+        </w:rPr>
+        <w:lastRenderedPageBreak/>
+        <w:drawing>
+          <wp:inline distT="0" distB="0" distL="0" distR="0" wp14:anchorId="6D23F6C0" wp14:editId="17BE1771">
+            <wp:extent cx="4793673" cy="3970956"/>
+            <wp:effectExtent l="0" t="0" r="6985" b="0"/>
+            <wp:docPr id="5" name="Obraz 5" descr="C:\Users\bober\AppData\Local\Temp\Rar$DIa22300.2492\results.png"/>
+            <wp:cNvGraphicFramePr>
+              <a:graphicFrameLocks xmlns:a="http://schemas.openxmlformats.org/drawingml/2006/main" noChangeAspect="1"/>
+            </wp:cNvGraphicFramePr>
+            <a:graphic xmlns:a="http://schemas.openxmlformats.org/drawingml/2006/main">
+              <a:graphicData uri="http://schemas.openxmlformats.org/drawingml/2006/picture">
+                <pic:pic xmlns:pic="http://schemas.openxmlformats.org/drawingml/2006/picture">
+                  <pic:nvPicPr>
+                    <pic:cNvPr id="0" name="Picture 2" descr="C:\Users\bober\AppData\Local\Temp\Rar$DIa22300.2492\results.png"/>
+                    <pic:cNvPicPr>
+                      <a:picLocks noChangeAspect="1" noChangeArrowheads="1"/>
+                    </pic:cNvPicPr>
+                  </pic:nvPicPr>
+                  <pic:blipFill>
+                    <a:blip r:embed="rId37">
+                      <a:extLst>
+                        <a:ext uri="{28A0092B-C50C-407E-A947-70E740481C1C}">
+                          <a14:useLocalDpi xmlns:a14="http://schemas.microsoft.com/office/drawing/2010/main" val="0"/>
+                        </a:ext>
+                      </a:extLst>
+                    </a:blip>
+                    <a:srcRect/>
+                    <a:stretch>
+                      <a:fillRect/>
+                    </a:stretch>
+                  </pic:blipFill>
+                  <pic:spPr bwMode="auto">
+                    <a:xfrm>
+                      <a:off x="0" y="0"/>
+                      <a:ext cx="4816008" cy="3989457"/>
+                    </a:xfrm>
+                    <a:prstGeom prst="rect">
+                      <a:avLst/>
+                    </a:prstGeom>
+                    <a:noFill/>
+                    <a:ln>
+                      <a:noFill/>
+                    </a:ln>
+                  </pic:spPr>
+                </pic:pic>
+              </a:graphicData>
+            </a:graphic>
+          </wp:inline>
+        </w:drawing>
+      </w:r>
+    </w:p>
+    <w:p>
+      <w:pPr>
+        <w:pStyle w:val="Legenda"/>
+        <w:jc w:val="both"/>
+        <w:rPr>
+          <w:sz w:val="24"/>
+          <w:szCs w:val="24"/>
+        </w:rPr>
+      </w:pPr>
+      <w:r>
+        <w:t xml:space="preserve">Rysunek </w:t>
+      </w:r>
+      <w:r>
+        <w:fldChar w:fldCharType="begin"/>
+      </w:r>
+      <w:r>
+        <w:instrText xml:space="preserve"> SEQ Rysunek \* ARABIC </w:instrText>
+      </w:r>
+      <w:r>
+        <w:fldChar w:fldCharType="separate"/>
+      </w:r>
+      <w:r>
+        <w:rPr>
+          <w:noProof/>
+        </w:rPr>
+        <w:t>14</w:t>
+      </w:r>
+      <w:r>
+        <w:fldChar w:fldCharType="end"/>
+      </w:r>
+      <w:r>
+        <w:t xml:space="preserve"> </w:t>
+      </w:r>
+      <w:r>
+        <w:t>Porównanie poprawności klasyfikacji dla manualnie wygenerowanego FIS oraz dla jego wersji z poprawio</w:t>
+      </w:r>
+      <w:r>
+        <w:t>nymi parametrami KH. Zbiór WINE</w:t>
+      </w:r>
+    </w:p>
+    <w:p>
+      <w:pPr>
+        <w:keepNext/>
+        <w:jc w:val="both"/>
+      </w:pPr>
+      <w:r>
+        <w:rPr>
+          <w:noProof/>
+          <w:sz w:val="24"/>
+          <w:szCs w:val="24"/>
+          <w:lang w:eastAsia="pl-PL"/>
+        </w:rPr>
+        <w:drawing>
+          <wp:inline distT="0" distB="0" distL="0" distR="0" wp14:anchorId="0EBB1F8B" wp14:editId="3BB5D829">
+            <wp:extent cx="5760720" cy="2808351"/>
+            <wp:effectExtent l="0" t="0" r="0" b="0"/>
+            <wp:docPr id="11" name="Obraz 11" descr="C:\Users\bober\AppData\Local\Temp\Rar$DIa22300.2022\figure3.jpg"/>
+            <wp:cNvGraphicFramePr>
+              <a:graphicFrameLocks xmlns:a="http://schemas.openxmlformats.org/drawingml/2006/main" noChangeAspect="1"/>
+            </wp:cNvGraphicFramePr>
+            <a:graphic xmlns:a="http://schemas.openxmlformats.org/drawingml/2006/main">
+              <a:graphicData uri="http://schemas.openxmlformats.org/drawingml/2006/picture">
+                <pic:pic xmlns:pic="http://schemas.openxmlformats.org/drawingml/2006/picture">
+                  <pic:nvPicPr>
+                    <pic:cNvPr id="0" name="Picture 4" descr="C:\Users\bober\AppData\Local\Temp\Rar$DIa22300.2022\figure3.jpg"/>
+                    <pic:cNvPicPr>
+                      <a:picLocks noChangeAspect="1" noChangeArrowheads="1"/>
+                    </pic:cNvPicPr>
+                  </pic:nvPicPr>
+                  <pic:blipFill>
+                    <a:blip r:embed="rId38" cstate="print">
+                      <a:extLst>
+                        <a:ext uri="{28A0092B-C50C-407E-A947-70E740481C1C}">
+                          <a14:useLocalDpi xmlns:a14="http://schemas.microsoft.com/office/drawing/2010/main" val="0"/>
+                        </a:ext>
+                      </a:extLst>
+                    </a:blip>
+                    <a:srcRect/>
+                    <a:stretch>
+                      <a:fillRect/>
+                    </a:stretch>
+                  </pic:blipFill>
+                  <pic:spPr bwMode="auto">
+                    <a:xfrm>
+                      <a:off x="0" y="0"/>
+                      <a:ext cx="5760720" cy="2808351"/>
+                    </a:xfrm>
+                    <a:prstGeom prst="rect">
+                      <a:avLst/>
+                    </a:prstGeom>
+                    <a:noFill/>
+                    <a:ln>
+                      <a:noFill/>
+                    </a:ln>
+                  </pic:spPr>
+                </pic:pic>
+              </a:graphicData>
+            </a:graphic>
+          </wp:inline>
+        </w:drawing>
+      </w:r>
+    </w:p>
+    <w:p>
+      <w:pPr>
+        <w:pStyle w:val="Legenda"/>
+        <w:jc w:val="both"/>
+        <w:rPr>
+          <w:sz w:val="24"/>
+          <w:szCs w:val="24"/>
+        </w:rPr>
+      </w:pPr>
+      <w:r>
+        <w:t xml:space="preserve">Rysunek </w:t>
+      </w:r>
+      <w:r>
+        <w:fldChar w:fldCharType="begin"/>
+      </w:r>
+      <w:r>
+        <w:instrText xml:space="preserve"> SEQ Rysunek \* ARABIC </w:instrText>
+      </w:r>
+      <w:r>
+        <w:fldChar w:fldCharType="separate"/>
+      </w:r>
+      <w:r>
+        <w:rPr>
+          <w:noProof/>
+        </w:rPr>
+        <w:t>15</w:t>
+      </w:r>
+      <w:r>
+        <w:fldChar w:fldCharType="end"/>
+      </w:r>
+      <w:r>
+        <w:t xml:space="preserve"> Klasyfikacja danych zbiór WINE wersja 2</w:t>
+      </w:r>
+    </w:p>
+    <w:p>
+      <w:pPr>
+        <w:keepNext/>
+        <w:jc w:val="both"/>
+      </w:pPr>
+      <w:r>
+        <w:rPr>
+          <w:sz w:val="24"/>
+          <w:szCs w:val="24"/>
+        </w:rPr>
+        <w:lastRenderedPageBreak/>
+        <w:t xml:space="preserve">Dla automatycznie wygenerowanego FIS z opcją </w:t>
+      </w:r>
+      <w:proofErr w:type="spellStart"/>
+      <w:r>
+        <w:rPr>
+          <w:sz w:val="24"/>
+          <w:szCs w:val="24"/>
+        </w:rPr>
+        <w:t>SubtractiveClustering</w:t>
+      </w:r>
+      <w:proofErr w:type="spellEnd"/>
+      <w:r>
+        <w:rPr>
+          <w:sz w:val="24"/>
+          <w:szCs w:val="24"/>
+        </w:rPr>
+        <w:t>, wyniki są znacząco lepsze:</w:t>
+      </w:r>
+      <w:r>
+        <w:rPr>
+          <w:sz w:val="24"/>
+          <w:szCs w:val="24"/>
+        </w:rPr>
+        <w:t xml:space="preserve"> </w:t>
+      </w:r>
+      <w:r>
+        <w:rPr>
+          <w:sz w:val="24"/>
+          <w:szCs w:val="24"/>
+        </w:rPr>
+        <w:drawing>
+          <wp:inline distT="0" distB="0" distL="0" distR="0" wp14:anchorId="4B9ABB09" wp14:editId="0A062077">
+            <wp:extent cx="5760720" cy="2296795"/>
+            <wp:effectExtent l="0" t="0" r="0" b="8255"/>
+            <wp:docPr id="13" name="Obraz 13"/>
+            <wp:cNvGraphicFramePr>
+              <a:graphicFrameLocks xmlns:a="http://schemas.openxmlformats.org/drawingml/2006/main" noChangeAspect="1"/>
+            </wp:cNvGraphicFramePr>
+            <a:graphic xmlns:a="http://schemas.openxmlformats.org/drawingml/2006/main">
+              <a:graphicData uri="http://schemas.openxmlformats.org/drawingml/2006/picture">
+                <pic:pic xmlns:pic="http://schemas.openxmlformats.org/drawingml/2006/picture">
+                  <pic:nvPicPr>
+                    <pic:cNvPr id="1" name=""/>
+                    <pic:cNvPicPr/>
+                  </pic:nvPicPr>
+                  <pic:blipFill>
+                    <a:blip r:embed="rId39"/>
+                    <a:stretch>
+                      <a:fillRect/>
+                    </a:stretch>
+                  </pic:blipFill>
+                  <pic:spPr>
+                    <a:xfrm>
+                      <a:off x="0" y="0"/>
+                      <a:ext cx="5760720" cy="2296795"/>
+                    </a:xfrm>
+                    <a:prstGeom prst="rect">
+                      <a:avLst/>
+                    </a:prstGeom>
+                  </pic:spPr>
+                </pic:pic>
+              </a:graphicData>
+            </a:graphic>
+          </wp:inline>
+        </w:drawing>
+      </w:r>
+    </w:p>
+    <w:p>
+      <w:pPr>
+        <w:pStyle w:val="Legenda"/>
+        <w:jc w:val="both"/>
+        <w:rPr>
+          <w:sz w:val="24"/>
+          <w:szCs w:val="24"/>
+        </w:rPr>
+      </w:pPr>
+      <w:r>
+        <w:t xml:space="preserve">Rysunek </w:t>
+      </w:r>
+      <w:r>
+        <w:fldChar w:fldCharType="begin"/>
+      </w:r>
+      <w:r>
+        <w:instrText xml:space="preserve"> SEQ Rysunek \* ARABIC </w:instrText>
+      </w:r>
+      <w:r>
+        <w:fldChar w:fldCharType="separate"/>
+      </w:r>
+      <w:r>
+        <w:rPr>
+          <w:noProof/>
+        </w:rPr>
+        <w:t>16</w:t>
+      </w:r>
+      <w:r>
+        <w:fldChar w:fldCharType="end"/>
+      </w:r>
+      <w:r>
+        <w:t xml:space="preserve"> Pr</w:t>
+      </w:r>
+      <w:r>
+        <w:t>ocentowe wartości klasyfikacji automatycznie</w:t>
+      </w:r>
+      <w:r>
+        <w:t xml:space="preserve"> wygenerowanym FIS – Zbiór WINE</w:t>
+      </w:r>
+    </w:p>
+    <w:p>
+      <w:pPr>
+        <w:jc w:val="both"/>
+        <w:rPr>
+          <w:sz w:val="24"/>
+          <w:szCs w:val="24"/>
+        </w:rPr>
+      </w:pPr>
+      <w:r>
+        <w:rPr>
+          <w:sz w:val="24"/>
+          <w:szCs w:val="24"/>
+        </w:rPr>
+        <w:t xml:space="preserve">Średnia wartość dobrze zaklasyfikowanych przypadków </w:t>
+      </w:r>
+      <w:r>
+        <w:rPr>
+          <w:sz w:val="24"/>
+          <w:szCs w:val="24"/>
+        </w:rPr>
+        <w:t>dla kilku uruchomień wach programu</w:t>
+      </w:r>
+      <w:r>
+        <w:rPr>
+          <w:sz w:val="24"/>
+          <w:szCs w:val="24"/>
+        </w:rPr>
+        <w:t xml:space="preserve"> </w:t>
+      </w:r>
+      <w:r>
+        <w:rPr>
+          <w:sz w:val="24"/>
+          <w:szCs w:val="24"/>
+        </w:rPr>
+        <w:t>wacha się między 80% a 95%</w:t>
+      </w:r>
+      <w:r>
+        <w:rPr>
+          <w:sz w:val="24"/>
+          <w:szCs w:val="24"/>
+        </w:rPr>
+        <w:t>.</w:t>
+      </w:r>
+      <w:r>
+        <w:rPr>
+          <w:sz w:val="24"/>
+          <w:szCs w:val="24"/>
+        </w:rPr>
+        <w:t xml:space="preserve"> Również w tym przypadku a</w:t>
+      </w:r>
+      <w:r>
+        <w:rPr>
+          <w:sz w:val="24"/>
+          <w:szCs w:val="24"/>
+        </w:rPr>
+        <w:t>lgorytm</w:t>
+      </w:r>
+      <w:r>
+        <w:rPr>
+          <w:sz w:val="24"/>
+          <w:szCs w:val="24"/>
+        </w:rPr>
+        <w:t xml:space="preserve"> </w:t>
+      </w:r>
+      <w:proofErr w:type="spellStart"/>
+      <w:r>
+        <w:rPr>
+          <w:sz w:val="24"/>
+          <w:szCs w:val="24"/>
+        </w:rPr>
+        <w:t>matlaba</w:t>
+      </w:r>
+      <w:proofErr w:type="spellEnd"/>
+      <w:r>
+        <w:rPr>
+          <w:sz w:val="24"/>
+          <w:szCs w:val="24"/>
+        </w:rPr>
+        <w:t xml:space="preserve"> wykazuję supremację względem naszych prób dostosowania parametrów FIS algorytmem </w:t>
+      </w:r>
+      <w:proofErr w:type="spellStart"/>
+      <w:r>
+        <w:rPr>
+          <w:sz w:val="24"/>
+          <w:szCs w:val="24"/>
+        </w:rPr>
+        <w:t>Krill</w:t>
+      </w:r>
+      <w:proofErr w:type="spellEnd"/>
+      <w:r>
+        <w:rPr>
+          <w:sz w:val="24"/>
+          <w:szCs w:val="24"/>
+        </w:rPr>
+        <w:t xml:space="preserve"> </w:t>
+      </w:r>
+      <w:proofErr w:type="spellStart"/>
+      <w:r>
+        <w:rPr>
+          <w:sz w:val="24"/>
+          <w:szCs w:val="24"/>
+        </w:rPr>
+        <w:t>Herd</w:t>
+      </w:r>
+      <w:proofErr w:type="spellEnd"/>
+      <w:r>
+        <w:rPr>
+          <w:sz w:val="24"/>
+          <w:szCs w:val="24"/>
+        </w:rPr>
+        <w:t>.</w:t>
+      </w:r>
+    </w:p>
+    <w:p>
+      <w:pPr>
+        <w:jc w:val="both"/>
         <w:rPr>
           <w:sz w:val="30"/>
           <w:szCs w:val="30"/>
         </w:rPr>
-        <w:t>Źródła:</w:t>
-      </w:r>
-    </w:p>
-    <w:p>
-      <w:pPr>
-        <w:jc w:val="both"/>
+      </w:pPr>
+      <w:r>
         <w:rPr>
           <w:sz w:val="30"/>
           <w:szCs w:val="30"/>
         </w:rPr>
-      </w:pPr>
-      <w:hyperlink r:id="rId31" w:history="1">
+        <w:t xml:space="preserve">7. </w:t>
+      </w:r>
+      <w:r>
+        <w:rPr>
+          <w:sz w:val="30"/>
+          <w:szCs w:val="30"/>
+        </w:rPr>
+        <w:t>Podsumowanie i Wnioski</w:t>
+      </w:r>
+    </w:p>
+    <w:p>
+      <w:pPr>
+        <w:jc w:val="both"/>
+        <w:rPr>
+          <w:sz w:val="24"/>
+          <w:szCs w:val="24"/>
+        </w:rPr>
+      </w:pPr>
+      <w:r>
+        <w:rPr>
+          <w:sz w:val="24"/>
+          <w:szCs w:val="24"/>
+        </w:rPr>
+        <w:t xml:space="preserve">Metody sztucznej inteligencji są jedną z najbardziej rozwijających się dziedzin nauki. Systemy takie jak </w:t>
+      </w:r>
+      <w:proofErr w:type="spellStart"/>
+      <w:r>
+        <w:rPr>
+          <w:sz w:val="24"/>
+          <w:szCs w:val="24"/>
+        </w:rPr>
+        <w:t>fuzzy</w:t>
+      </w:r>
+      <w:proofErr w:type="spellEnd"/>
+      <w:r>
+        <w:rPr>
+          <w:sz w:val="24"/>
+          <w:szCs w:val="24"/>
+        </w:rPr>
+        <w:t xml:space="preserve"> </w:t>
+      </w:r>
+      <w:proofErr w:type="spellStart"/>
+      <w:r>
+        <w:rPr>
+          <w:sz w:val="24"/>
+          <w:szCs w:val="24"/>
+        </w:rPr>
+        <w:t>inference</w:t>
+      </w:r>
+      <w:proofErr w:type="spellEnd"/>
+      <w:r>
+        <w:rPr>
+          <w:sz w:val="24"/>
+          <w:szCs w:val="24"/>
+        </w:rPr>
+        <w:t xml:space="preserve"> system oparte na logice rozmytej pozwalają w prosty sposób sklasyfikować dane. Odpowiedni dobór reguł często automatyczny, umożliwia klasyfikację zarówno prostych zbiorów testowych opartych na ścisłych parametrach, po przez skomplikowane wielowymiarowe dane, aż po rozpoznawanie obrazów czy mowy. </w:t>
+      </w:r>
+      <w:r>
+        <w:rPr>
+          <w:sz w:val="24"/>
+          <w:szCs w:val="24"/>
+        </w:rPr>
+        <w:t xml:space="preserve">Sztuczna inteligencja pomaga w procesach optymalizacji. Ma to niebagatelny wpływ na rozwój ludzkości. Optymalizacja odpadów, minimalizacja zużycia energii czy kosztów produkcji oddziałuje bezpośrednio na naszą przyszłość. Odpowiednie algorytmy </w:t>
+      </w:r>
+      <w:proofErr w:type="spellStart"/>
+      <w:r>
+        <w:rPr>
+          <w:sz w:val="24"/>
+          <w:szCs w:val="24"/>
+        </w:rPr>
+        <w:t>metaheurystyczne</w:t>
+      </w:r>
+      <w:proofErr w:type="spellEnd"/>
+      <w:r>
+        <w:rPr>
+          <w:sz w:val="24"/>
+          <w:szCs w:val="24"/>
+        </w:rPr>
+        <w:t xml:space="preserve"> potrafią rozwiązać wiele problemów klasy NP-trudnych nieosiągalnych tradycyjnymi metodami.</w:t>
+      </w:r>
+    </w:p>
+    <w:p>
+      <w:pPr>
+        <w:jc w:val="both"/>
+        <w:rPr>
+          <w:sz w:val="24"/>
+          <w:szCs w:val="24"/>
+        </w:rPr>
+      </w:pPr>
+      <w:r>
+        <w:rPr>
+          <w:sz w:val="24"/>
+          <w:szCs w:val="24"/>
+        </w:rPr>
+        <w:t xml:space="preserve"> W realizowanym przez nas projekcie, poruszyliśmy temat zarówno s</w:t>
+      </w:r>
+      <w:r>
+        <w:rPr>
+          <w:sz w:val="24"/>
+          <w:szCs w:val="24"/>
+        </w:rPr>
+        <w:t>ystem</w:t>
+      </w:r>
+      <w:r>
+        <w:rPr>
+          <w:sz w:val="24"/>
+          <w:szCs w:val="24"/>
+        </w:rPr>
+        <w:t>u</w:t>
+      </w:r>
+      <w:r>
+        <w:rPr>
+          <w:sz w:val="24"/>
+          <w:szCs w:val="24"/>
+        </w:rPr>
+        <w:t xml:space="preserve"> wnioskowania rozmytego</w:t>
+      </w:r>
+      <w:r>
+        <w:rPr>
+          <w:sz w:val="24"/>
+          <w:szCs w:val="24"/>
+        </w:rPr>
+        <w:t xml:space="preserve"> FIS jak i algorytmów </w:t>
+      </w:r>
+      <w:proofErr w:type="spellStart"/>
+      <w:r>
+        <w:rPr>
+          <w:sz w:val="24"/>
+          <w:szCs w:val="24"/>
+        </w:rPr>
+        <w:t>metaheurystycznych</w:t>
+      </w:r>
+      <w:proofErr w:type="spellEnd"/>
+      <w:r>
+        <w:rPr>
+          <w:sz w:val="24"/>
+          <w:szCs w:val="24"/>
+        </w:rPr>
+        <w:t xml:space="preserve"> - KH (</w:t>
+      </w:r>
+      <w:proofErr w:type="spellStart"/>
+      <w:r>
+        <w:rPr>
+          <w:sz w:val="24"/>
+          <w:szCs w:val="24"/>
+        </w:rPr>
+        <w:t>Krill</w:t>
+      </w:r>
+      <w:proofErr w:type="spellEnd"/>
+      <w:r>
+        <w:rPr>
+          <w:sz w:val="24"/>
+          <w:szCs w:val="24"/>
+        </w:rPr>
+        <w:t xml:space="preserve"> </w:t>
+      </w:r>
+      <w:proofErr w:type="spellStart"/>
+      <w:r>
+        <w:rPr>
+          <w:sz w:val="24"/>
+          <w:szCs w:val="24"/>
+        </w:rPr>
+        <w:t>Herd</w:t>
+      </w:r>
+      <w:proofErr w:type="spellEnd"/>
+      <w:r>
+        <w:rPr>
+          <w:sz w:val="24"/>
+          <w:szCs w:val="24"/>
+        </w:rPr>
+        <w:t xml:space="preserve"> </w:t>
+      </w:r>
+      <w:proofErr w:type="spellStart"/>
+      <w:r>
+        <w:rPr>
+          <w:sz w:val="24"/>
+          <w:szCs w:val="24"/>
+        </w:rPr>
+        <w:t>algorithm</w:t>
+      </w:r>
+      <w:proofErr w:type="spellEnd"/>
+      <w:r>
+        <w:rPr>
+          <w:sz w:val="24"/>
+          <w:szCs w:val="24"/>
+        </w:rPr>
+        <w:t>). Dowiedliśmy że w za pomocą KH można polepszyć parametry FIS w celu lepszej klasyfikacji danych. Przedstawione wyniki wyraźnie pokazują wzrost procentowy</w:t>
+      </w:r>
+      <w:r>
+        <w:rPr>
+          <w:sz w:val="24"/>
+          <w:szCs w:val="24"/>
+        </w:rPr>
+        <w:t xml:space="preserve"> poprawnie rozpoznanych informacji. Poprawność klasyfikacji rosła wraz z zwiększaniem liczby iteracji algorytmu KH oraz liczby osobników krylu.   </w:t>
+      </w:r>
+    </w:p>
+    <w:p>
+      <w:pPr>
+        <w:jc w:val="both"/>
+        <w:rPr>
+          <w:sz w:val="24"/>
+          <w:szCs w:val="24"/>
+        </w:rPr>
+      </w:pPr>
+      <w:r>
+        <w:rPr>
+          <w:sz w:val="24"/>
+          <w:szCs w:val="24"/>
+        </w:rPr>
+        <w:t xml:space="preserve">W trakcie realizacji projektu napotkaliśmy problem związany w wydajnością naszego programu. Algorytm </w:t>
+      </w:r>
+      <w:proofErr w:type="spellStart"/>
+      <w:r>
+        <w:rPr>
+          <w:sz w:val="24"/>
+          <w:szCs w:val="24"/>
+        </w:rPr>
+        <w:t>Krill</w:t>
+      </w:r>
+      <w:proofErr w:type="spellEnd"/>
+      <w:r>
+        <w:rPr>
+          <w:sz w:val="24"/>
+          <w:szCs w:val="24"/>
+        </w:rPr>
+        <w:t xml:space="preserve"> </w:t>
+      </w:r>
+      <w:proofErr w:type="spellStart"/>
+      <w:r>
+        <w:rPr>
+          <w:sz w:val="24"/>
+          <w:szCs w:val="24"/>
+        </w:rPr>
+        <w:t>Herd</w:t>
+      </w:r>
+      <w:proofErr w:type="spellEnd"/>
+      <w:r>
+        <w:rPr>
+          <w:sz w:val="24"/>
+          <w:szCs w:val="24"/>
+        </w:rPr>
+        <w:t xml:space="preserve"> dla dużej liczby iteracji liczył się bardzo długo. Nie wynikało to bezpośrednio z</w:t>
+      </w:r>
+      <w:r>
+        <w:rPr>
+          <w:sz w:val="24"/>
+          <w:szCs w:val="24"/>
+        </w:rPr>
+        <w:t xml:space="preserve"> jego</w:t>
+      </w:r>
+      <w:r>
+        <w:rPr>
+          <w:sz w:val="24"/>
+          <w:szCs w:val="24"/>
+        </w:rPr>
+        <w:t xml:space="preserve"> implementacji lecz z funkcji obliczającej koszt. W ciele tej funkcji są pobierane i zmieniane dane w systemie wnioskowania rozmytego. Te operacje są dość kosztowne i dla bardzo wielu iteracji algorytm dział zdecydowanie zbyt wolno. Dodatkowo aby </w:t>
+      </w:r>
+      <w:r>
+        <w:rPr>
+          <w:sz w:val="24"/>
+          <w:szCs w:val="24"/>
+        </w:rPr>
+        <w:lastRenderedPageBreak/>
+        <w:t>poprawić działanie algorytmu należy odpowiednio zwiększyć jego para</w:t>
+      </w:r>
+      <w:r>
+        <w:rPr>
+          <w:sz w:val="24"/>
+          <w:szCs w:val="24"/>
+        </w:rPr>
+        <w:t>metry (liczbę iteracji i kryli)</w:t>
+      </w:r>
+      <w:r>
+        <w:rPr>
+          <w:sz w:val="24"/>
+          <w:szCs w:val="24"/>
+        </w:rPr>
+        <w:t xml:space="preserve"> co przy tak kosztownej funkcji obliczania kosztu znacznie wydłuża działanie algorytmu</w:t>
+      </w:r>
+      <w:r>
+        <w:rPr>
+          <w:sz w:val="24"/>
+          <w:szCs w:val="24"/>
+        </w:rPr>
+        <w:t xml:space="preserve">. </w:t>
+      </w:r>
+    </w:p>
+    <w:p>
+      <w:pPr>
+        <w:jc w:val="both"/>
+        <w:rPr>
+          <w:sz w:val="24"/>
+          <w:szCs w:val="24"/>
+        </w:rPr>
+      </w:pPr>
+      <w:r>
+        <w:rPr>
+          <w:sz w:val="24"/>
+          <w:szCs w:val="24"/>
+        </w:rPr>
+        <w:t xml:space="preserve">Problem świadczy o tym że wybrana metodyka zmiany parametrów nie jest najlepszą opcją. W projekcie wykorzystaliśmy również automatyczny sposób generowania FIS funkcją </w:t>
+      </w:r>
+      <w:proofErr w:type="spellStart"/>
+      <w:r>
+        <w:rPr>
+          <w:sz w:val="24"/>
+          <w:szCs w:val="24"/>
+        </w:rPr>
+        <w:t>genfis</w:t>
+      </w:r>
+      <w:proofErr w:type="spellEnd"/>
+      <w:r>
+        <w:rPr>
+          <w:sz w:val="24"/>
+          <w:szCs w:val="24"/>
+        </w:rPr>
+        <w:t>. Tak wygenerowany system dużo lepiej klasyfikował dane, a jego stworzenie nie wymagało długotrwałych obliczeń.</w:t>
+      </w:r>
+    </w:p>
+    <w:p>
+      <w:pPr>
+        <w:jc w:val="both"/>
+        <w:rPr>
+          <w:sz w:val="24"/>
+          <w:szCs w:val="24"/>
+        </w:rPr>
+      </w:pPr>
+      <w:r>
+        <w:rPr>
+          <w:sz w:val="24"/>
+          <w:szCs w:val="24"/>
+        </w:rPr>
+        <w:t xml:space="preserve">Podsumowując projekt wykazał że zarówno logika rozmyta jak i algorytmy </w:t>
+      </w:r>
+      <w:proofErr w:type="spellStart"/>
+      <w:r>
+        <w:rPr>
+          <w:sz w:val="24"/>
+          <w:szCs w:val="24"/>
+        </w:rPr>
+        <w:t>metaheurystczne</w:t>
+      </w:r>
+      <w:proofErr w:type="spellEnd"/>
+      <w:r>
+        <w:rPr>
+          <w:sz w:val="24"/>
+          <w:szCs w:val="24"/>
+        </w:rPr>
+        <w:t xml:space="preserve"> inspirowane naturą to potężne narzędzia informatyczne. Można dzięki nimi w dobry sposób sklasyfikować dane. Najważniejsze jest jednak poprawne użycie tych narzędzi jak i poprawne zadanie problemu. W niektórych przypadkach istnieją łatwiejsze i bardziej wydajne metody rozwiązywania danych zagadnień a użycie sztucznej inteligencji nie zawsze jest najlepszym wyborem.</w:t>
+      </w:r>
+    </w:p>
+    <w:p>
+      <w:pPr>
+        <w:jc w:val="both"/>
+        <w:rPr>
+          <w:sz w:val="30"/>
+          <w:szCs w:val="30"/>
+        </w:rPr>
+      </w:pPr>
+      <w:r>
+        <w:rPr>
+          <w:sz w:val="30"/>
+          <w:szCs w:val="30"/>
+        </w:rPr>
+        <w:t xml:space="preserve">8. </w:t>
+      </w:r>
+      <w:r>
+        <w:rPr>
+          <w:sz w:val="30"/>
+          <w:szCs w:val="30"/>
+        </w:rPr>
+        <w:t>Źródła:</w:t>
+      </w:r>
+    </w:p>
+    <w:p>
+      <w:pPr>
+        <w:jc w:val="both"/>
+        <w:rPr>
+          <w:sz w:val="24"/>
+          <w:szCs w:val="24"/>
+        </w:rPr>
+      </w:pPr>
+      <w:hyperlink r:id="rId40" w:history="1">
         <w:r>
           <w:rPr>
             <w:rStyle w:val="Hipercze"/>
-            <w:sz w:val="30"/>
-            <w:szCs w:val="30"/>
+            <w:sz w:val="24"/>
+            <w:szCs w:val="24"/>
           </w:rPr>
-          <w:t>https://en.wikipedia.org/wiki/Ada</w:t>
+          <w:t>https://en.wikipedia.org/wiki/Adaptive_neuro_fuzzy_inference_system</w:t>
         </w:r>
+      </w:hyperlink>
+    </w:p>
+    <w:p>
+      <w:pPr>
+        <w:jc w:val="both"/>
+        <w:rPr>
+          <w:sz w:val="24"/>
+          <w:szCs w:val="24"/>
+        </w:rPr>
+      </w:pPr>
+      <w:hyperlink r:id="rId41" w:history="1">
         <w:r>
           <w:rPr>
             <w:rStyle w:val="Hipercze"/>
-            <w:sz w:val="30"/>
-            <w:szCs w:val="30"/>
-          </w:rPr>
-          <w:t>ptive_neu</w:t>
-        </w:r>
-        <w:r>
-          <w:rPr>
-            <w:rStyle w:val="Hipercze"/>
-            <w:sz w:val="30"/>
-            <w:szCs w:val="30"/>
-          </w:rPr>
-          <w:t>ro_fuzzy_inference_system</w:t>
-        </w:r>
-      </w:hyperlink>
-    </w:p>
-    <w:p>
-      <w:pPr>
-        <w:jc w:val="both"/>
-        <w:rPr>
-          <w:sz w:val="30"/>
-          <w:szCs w:val="30"/>
-        </w:rPr>
-      </w:pPr>
-      <w:hyperlink r:id="rId32" w:history="1">
-        <w:r>
-          <w:rPr>
-            <w:rStyle w:val="Hipercze"/>
-            <w:sz w:val="30"/>
-            <w:szCs w:val="30"/>
+            <w:sz w:val="24"/>
+            <w:szCs w:val="24"/>
           </w:rPr>
           <w:t>https://www.sciencedirect.com/topics/engineering/fuzzy-inference</w:t>
         </w:r>
@@ -4104,16 +6318,16 @@
       <w:pPr>
         <w:jc w:val="both"/>
         <w:rPr>
-          <w:sz w:val="30"/>
-          <w:szCs w:val="30"/>
-        </w:rPr>
-      </w:pPr>
-      <w:hyperlink r:id="rId33" w:anchor="bib0085" w:history="1">
+          <w:sz w:val="24"/>
+          <w:szCs w:val="24"/>
+        </w:rPr>
+      </w:pPr>
+      <w:hyperlink r:id="rId42" w:anchor="bib0085" w:history="1">
         <w:r>
           <w:rPr>
             <w:rStyle w:val="Hipercze"/>
-            <w:sz w:val="30"/>
-            <w:szCs w:val="30"/>
+            <w:sz w:val="24"/>
+            <w:szCs w:val="24"/>
           </w:rPr>
           <w:t>https://www.sciencedirect.com/science/article/pii/S1568494616304355#bib0085</w:t>
         </w:r>
@@ -4123,16 +6337,17 @@
       <w:pPr>
         <w:jc w:val="both"/>
         <w:rPr>
-          <w:sz w:val="30"/>
-          <w:szCs w:val="30"/>
-        </w:rPr>
-      </w:pPr>
-      <w:hyperlink r:id="rId34" w:history="1">
+          <w:rStyle w:val="Hipercze"/>
+          <w:sz w:val="24"/>
+          <w:szCs w:val="24"/>
+        </w:rPr>
+      </w:pPr>
+      <w:hyperlink r:id="rId43" w:history="1">
         <w:r>
           <w:rPr>
             <w:rStyle w:val="Hipercze"/>
-            <w:sz w:val="30"/>
-            <w:szCs w:val="30"/>
+            <w:sz w:val="24"/>
+            <w:szCs w:val="24"/>
           </w:rPr>
           <w:t>https://pl.wikipedia.org/wiki/Logika_rozmyta</w:t>
         </w:r>
@@ -4142,19 +6357,54 @@
       <w:pPr>
         <w:jc w:val="both"/>
         <w:rPr>
-          <w:sz w:val="30"/>
-          <w:szCs w:val="30"/>
-        </w:rPr>
-      </w:pPr>
-    </w:p>
-    <w:p>
-      <w:pPr>
-        <w:jc w:val="both"/>
-        <w:rPr>
-          <w:sz w:val="30"/>
-          <w:szCs w:val="30"/>
-        </w:rPr>
-      </w:pPr>
+          <w:rStyle w:val="Hipercze"/>
+          <w:sz w:val="24"/>
+          <w:szCs w:val="24"/>
+        </w:rPr>
+      </w:pPr>
+      <w:r>
+        <w:rPr>
+          <w:rStyle w:val="Hipercze"/>
+          <w:sz w:val="24"/>
+          <w:szCs w:val="24"/>
+        </w:rPr>
+        <w:t>https://www.mathworks.com/matlabcentral/fileexchange/55486-krill-herd-algorithm</w:t>
+      </w:r>
+    </w:p>
+    <w:p>
+      <w:pPr>
+        <w:jc w:val="both"/>
+        <w:rPr>
+          <w:sz w:val="24"/>
+          <w:szCs w:val="24"/>
+        </w:rPr>
+      </w:pPr>
+      <w:hyperlink r:id="rId44" w:history="1">
+        <w:r>
+          <w:rPr>
+            <w:rStyle w:val="Hipercze"/>
+            <w:sz w:val="24"/>
+            <w:szCs w:val="24"/>
+          </w:rPr>
+          <w:t>https://www.mathworks.com/products/fuzzy-logic.html</w:t>
+        </w:r>
+      </w:hyperlink>
+    </w:p>
+    <w:p>
+      <w:pPr>
+        <w:jc w:val="both"/>
+        <w:rPr>
+          <w:sz w:val="24"/>
+          <w:szCs w:val="24"/>
+        </w:rPr>
+      </w:pPr>
+      <w:r>
+        <w:rPr>
+          <w:sz w:val="24"/>
+          <w:szCs w:val="24"/>
+        </w:rPr>
+        <w:t>Materiały dostępne w ramach realizacji przedmiotu Metody Inteligencji Obliczeniowe</w:t>
+      </w:r>
     </w:p>
     <w:p>
       <w:pPr>
@@ -4572,7 +6822,7 @@
   <w:style w:type="paragraph" w:default="1" w:styleId="Normalny">
     <w:name w:val="Normal"/>
     <w:qFormat/>
-    <w:rsid w:val="001B361E"/>
+    <w:rsid w:val="00985577"/>
   </w:style>
   <w:style w:type="paragraph" w:styleId="Nagwek1">
     <w:name w:val="heading 1"/>
@@ -4621,6 +6871,7 @@
   <w:style w:type="character" w:default="1" w:styleId="Domylnaczcionkaakapitu">
     <w:name w:val="Default Paragraph Font"/>
     <w:uiPriority w:val="1"/>
+    <w:semiHidden/>
     <w:unhideWhenUsed/>
   </w:style>
   <w:style w:type="table" w:default="1" w:styleId="Standardowy">
@@ -4702,6 +6953,25 @@
     <w:rPr>
       <w:color w:val="954F72" w:themeColor="followedHyperlink"/>
       <w:u w:val="single"/>
+    </w:rPr>
+  </w:style>
+  <w:style w:type="paragraph" w:styleId="Legenda">
+    <w:name w:val="caption"/>
+    <w:basedOn w:val="Normalny"/>
+    <w:next w:val="Normalny"/>
+    <w:uiPriority w:val="35"/>
+    <w:unhideWhenUsed/>
+    <w:qFormat/>
+    <w:rsid w:val="00F16C21"/>
+    <w:pPr>
+      <w:spacing w:after="200" w:line="240" w:lineRule="auto"/>
+    </w:pPr>
+    <w:rPr>
+      <w:i/>
+      <w:iCs/>
+      <w:color w:val="44546A" w:themeColor="text2"/>
+      <w:sz w:val="18"/>
+      <w:szCs w:val="18"/>
     </w:rPr>
   </w:style>
 </w:styles>

</xml_diff>